<commit_message>
last dynamic programming version (incomplete and wrong) before switching to max flow
</commit_message>
<xml_diff>
--- a/Q4HW2.docx
+++ b/Q4HW2.docx
@@ -2250,6 +2250,106 @@
       </w:pPr>
     </w:p>
     <w:p>
+      <w:r>
+        <w:t xml:space="preserve">Assume for the sake of contradiction that </w:t>
+      </w:r>
+      <w:r>
+        <w:t xml:space="preserve"> </w:t>
+      </w:r>
+      <m:oMath>
+        <m:nary>
+          <m:naryPr>
+            <m:chr m:val="⋁"/>
+            <m:supHide m:val="1"/>
+            <m:ctrlPr>
+              <w:rPr>
+                <w:rFonts w:ascii="Cambria Math" w:hAnsi="Cambria Math"/>
+                <w:i/>
+              </w:rPr>
+            </m:ctrlPr>
+          </m:naryPr>
+          <m:sub>
+            <m:r>
+              <w:rPr>
+                <w:rFonts w:ascii="Cambria Math" w:hAnsi="Cambria Math"/>
+              </w:rPr>
+              <m:t>t</m:t>
+            </m:r>
+          </m:sub>
+          <m:sup/>
+          <m:e>
+            <m:r>
+              <w:rPr>
+                <w:rFonts w:ascii="Cambria Math" w:hAnsi="Cambria Math"/>
+              </w:rPr>
+              <m:t>OPT</m:t>
+            </m:r>
+            <m:d>
+              <m:dPr>
+                <m:begChr m:val="["/>
+                <m:endChr m:val="]"/>
+                <m:ctrlPr>
+                  <w:rPr>
+                    <w:rFonts w:ascii="Cambria Math" w:hAnsi="Cambria Math"/>
+                    <w:i/>
+                  </w:rPr>
+                </m:ctrlPr>
+              </m:dPr>
+              <m:e>
+                <m:r>
+                  <w:rPr>
+                    <w:rFonts w:ascii="Cambria Math" w:hAnsi="Cambria Math"/>
+                  </w:rPr>
+                  <m:t>t,i</m:t>
+                </m:r>
+              </m:e>
+            </m:d>
+          </m:e>
+        </m:nary>
+      </m:oMath>
+      <w:r>
+        <w:t xml:space="preserve"> is false</w:t>
+      </w:r>
+      <w:r>
+        <w:t xml:space="preserve">, which means </w:t>
+      </w:r>
+      <m:oMath>
+        <m:r>
+          <w:rPr>
+            <w:rFonts w:ascii="Cambria Math" w:hAnsi="Cambria Math"/>
+          </w:rPr>
+          <m:t>∀t, OPT</m:t>
+        </m:r>
+        <m:d>
+          <m:dPr>
+            <m:begChr m:val="["/>
+            <m:endChr m:val="]"/>
+            <m:ctrlPr>
+              <w:rPr>
+                <w:rFonts w:ascii="Cambria Math" w:hAnsi="Cambria Math"/>
+                <w:i/>
+              </w:rPr>
+            </m:ctrlPr>
+          </m:dPr>
+          <m:e>
+            <m:r>
+              <w:rPr>
+                <w:rFonts w:ascii="Cambria Math" w:hAnsi="Cambria Math"/>
+              </w:rPr>
+              <m:t>t,i</m:t>
+            </m:r>
+          </m:e>
+        </m:d>
+        <m:r>
+          <w:rPr>
+            <w:rFonts w:ascii="Cambria Math" w:hAnsi="Cambria Math"/>
+          </w:rPr>
+          <m:t>=false</m:t>
+        </m:r>
+      </m:oMath>
+      <w:r>
+        <w:t>.</w:t>
+      </w:r>
       <w:r>
         <w:t xml:space="preserve"> </w:t>
       </w:r>

</xml_diff>

<commit_message>
<=1 not <1 oops
</commit_message>
<xml_diff>
--- a/Q4HW2.docx
+++ b/Q4HW2.docx
@@ -845,19 +845,31 @@
         <w:rPr>
           <w:rFonts w:ascii="Avenir Light" w:hAnsi="Avenir Light"/>
         </w:rPr>
-        <w:t xml:space="preserve"> if the garbage between those two days (inclusive) </w:t>
-      </w:r>
-      <w:r>
-        <w:rPr>
-          <w:rFonts w:ascii="Avenir Light" w:hAnsi="Avenir Light"/>
-        </w:rPr>
-        <w:t>is less than</w:t>
-      </w:r>
-      <w:r>
-        <w:rPr>
-          <w:rFonts w:ascii="Avenir Light" w:hAnsi="Avenir Light"/>
-        </w:rPr>
-        <w:t xml:space="preserve"> 1. </w:t>
+        <w:t xml:space="preserve"> if the garbage </w:t>
+      </w:r>
+      <w:r>
+        <w:rPr>
+          <w:rFonts w:ascii="Avenir Light" w:hAnsi="Avenir Light"/>
+        </w:rPr>
+        <w:t xml:space="preserve">accumulated </w:t>
+      </w:r>
+      <w:r>
+        <w:rPr>
+          <w:rFonts w:ascii="Avenir Light" w:hAnsi="Avenir Light"/>
+        </w:rPr>
+        <w:t xml:space="preserve">between those two days (inclusive) </w:t>
+      </w:r>
+      <w:r>
+        <w:rPr>
+          <w:rFonts w:ascii="Avenir Light" w:hAnsi="Avenir Light"/>
+        </w:rPr>
+        <w:t xml:space="preserve">doesn’t exceed </w:t>
+      </w:r>
+      <w:r>
+        <w:rPr>
+          <w:rFonts w:ascii="Avenir Light" w:hAnsi="Avenir Light"/>
+        </w:rPr>
+        <w:t xml:space="preserve">1. </w:t>
       </w:r>
       <w:r>
         <w:rPr>
@@ -1122,55 +1134,7 @@
           <w:rFonts w:ascii="Menlo" w:hAnsi="Menlo" w:cs="Menlo"/>
           <w:color w:val="000000"/>
         </w:rPr>
-        <w:t xml:space="preserve"> </w:t>
-      </w:r>
-      <w:proofErr w:type="spellStart"/>
-      <w:r>
-        <w:rPr>
-          <w:rFonts w:ascii="Menlo" w:hAnsi="Menlo" w:cs="Menlo"/>
-          <w:color w:val="000000"/>
-        </w:rPr>
-        <w:t>construct_town-town_</w:t>
-      </w:r>
-      <w:proofErr w:type="gramStart"/>
-      <w:r>
-        <w:rPr>
-          <w:rFonts w:ascii="Menlo" w:hAnsi="Menlo" w:cs="Menlo"/>
-          <w:color w:val="000000"/>
-        </w:rPr>
-        <w:t>edges</w:t>
-      </w:r>
-      <w:proofErr w:type="spellEnd"/>
-      <w:r>
-        <w:rPr>
-          <w:rFonts w:ascii="Menlo" w:hAnsi="Menlo" w:cs="Menlo"/>
-          <w:color w:val="000000"/>
-        </w:rPr>
-        <w:t>(</w:t>
-      </w:r>
-      <w:proofErr w:type="gramEnd"/>
-      <w:r>
-        <w:rPr>
-          <w:rFonts w:ascii="Menlo" w:hAnsi="Menlo" w:cs="Menlo"/>
-          <w:color w:val="000000"/>
-        </w:rPr>
-        <w:t xml:space="preserve">n, d, </w:t>
-      </w:r>
-      <w:proofErr w:type="spellStart"/>
-      <w:r>
-        <w:rPr>
-          <w:rFonts w:ascii="Menlo" w:hAnsi="Menlo" w:cs="Menlo"/>
-          <w:color w:val="000000"/>
-        </w:rPr>
-        <w:t>garbage_information</w:t>
-      </w:r>
-      <w:proofErr w:type="spellEnd"/>
-      <w:r>
-        <w:rPr>
-          <w:rFonts w:ascii="Menlo" w:hAnsi="Menlo" w:cs="Menlo"/>
-          <w:color w:val="000000"/>
-        </w:rPr>
-        <w:t>) {</w:t>
+        <w:t xml:space="preserve"> construct_town-town_edges(n, d, garbage_information) {</w:t>
       </w:r>
     </w:p>
     <w:p>
@@ -1491,7 +1455,7 @@
           <w:rFonts w:ascii="Menlo" w:hAnsi="Menlo" w:cs="Menlo"/>
           <w:color w:val="000000"/>
         </w:rPr>
-        <w:t>less than</w:t>
+        <w:t>doesn’t exceed</w:t>
       </w:r>
       <w:r>
         <w:rPr>
@@ -2566,7 +2530,177 @@
         <w:rPr>
           <w:rFonts w:ascii="Avenir Light" w:hAnsi="Avenir Light"/>
         </w:rPr>
-        <w:t xml:space="preserve"> is connected to the start of the interval and the end of the interval is connected to a day1 node, which is then connected to a day2 node, which finally is connected to the sink </w:t>
+        <w:t xml:space="preserve"> is connected to the start of the interval</w:t>
+      </w:r>
+      <w:r>
+        <w:rPr>
+          <w:rFonts w:ascii="Avenir Light" w:hAnsi="Avenir Light"/>
+        </w:rPr>
+        <w:t>,</w:t>
+      </w:r>
+      <w:r>
+        <w:rPr>
+          <w:rFonts w:ascii="Avenir Light" w:hAnsi="Avenir Light"/>
+        </w:rPr>
+        <w:t xml:space="preserve"> and the end of the interval is connected to a day1 node, which is then connected to a day2 node, which finally is connected to the sink </w:t>
+      </w:r>
+      <m:oMath>
+        <m:r>
+          <w:rPr>
+            <w:rFonts w:ascii="Cambria Math" w:hAnsi="Cambria Math"/>
+          </w:rPr>
+          <m:t>t</m:t>
+        </m:r>
+      </m:oMath>
+      <w:r>
+        <w:rPr>
+          <w:rFonts w:ascii="Avenir Light" w:hAnsi="Avenir Light"/>
+        </w:rPr>
+        <w:t>.</w:t>
+      </w:r>
+      <w:r>
+        <w:rPr>
+          <w:rFonts w:ascii="Avenir Light" w:hAnsi="Avenir Light"/>
+        </w:rPr>
+        <w:t xml:space="preserve"> </w:t>
+      </w:r>
+      <w:r>
+        <w:rPr>
+          <w:rFonts w:ascii="Avenir Light" w:hAnsi="Avenir Light"/>
+          <w:b/>
+          <w:bCs/>
+        </w:rPr>
+        <w:t xml:space="preserve">The max flow is thus exactly </w:t>
+      </w:r>
+      <m:oMath>
+        <m:func>
+          <m:funcPr>
+            <m:ctrlPr>
+              <w:rPr>
+                <w:rFonts w:ascii="Cambria Math" w:hAnsi="Cambria Math"/>
+                <w:b/>
+                <w:bCs/>
+                <w:i/>
+              </w:rPr>
+            </m:ctrlPr>
+          </m:funcPr>
+          <m:fName>
+            <m:r>
+              <m:rPr>
+                <m:sty m:val="b"/>
+              </m:rPr>
+              <w:rPr>
+                <w:rFonts w:ascii="Cambria Math" w:hAnsi="Cambria Math"/>
+              </w:rPr>
+              <m:t>min</m:t>
+            </m:r>
+          </m:fName>
+          <m:e>
+            <m:r>
+              <m:rPr>
+                <m:sty m:val="bi"/>
+              </m:rPr>
+              <w:rPr>
+                <w:rFonts w:ascii="Cambria Math" w:hAnsi="Cambria Math"/>
+              </w:rPr>
+              <m:t>(# of unique interval starts,  d)</m:t>
+            </m:r>
+          </m:e>
+        </m:func>
+      </m:oMath>
+      <w:r>
+        <w:rPr>
+          <w:rFonts w:ascii="Avenir Light" w:hAnsi="Avenir Light"/>
+          <w:b/>
+          <w:bCs/>
+        </w:rPr>
+        <w:t>.</w:t>
+      </w:r>
+      <w:r>
+        <w:rPr>
+          <w:rFonts w:ascii="Avenir Light" w:hAnsi="Avenir Light"/>
+          <w:b/>
+          <w:bCs/>
+        </w:rPr>
+        <w:t xml:space="preserve"> </w:t>
+      </w:r>
+      <w:r>
+        <w:rPr>
+          <w:rFonts w:ascii="Avenir Light" w:hAnsi="Avenir Light"/>
+        </w:rPr>
+        <w:t>Our algorithm procures an admissible schedule because first of all, the truck never visits more than one town per day because each day1 node has unit outgoing capacity</w:t>
+      </w:r>
+      <w:r>
+        <w:rPr>
+          <w:rFonts w:ascii="Avenir Light" w:hAnsi="Avenir Light"/>
+        </w:rPr>
+        <w:t xml:space="preserve"> (as does every edge in the graph), restricting the truck to only </w:t>
+      </w:r>
+      <w:r>
+        <w:rPr>
+          <w:rFonts w:ascii="Avenir Light" w:hAnsi="Avenir Light"/>
+        </w:rPr>
+        <w:t xml:space="preserve">visit </w:t>
+      </w:r>
+      <w:r>
+        <w:rPr>
+          <w:rFonts w:ascii="Avenir Light" w:hAnsi="Avenir Light"/>
+        </w:rPr>
+        <w:t>one town</w:t>
+      </w:r>
+      <w:r>
+        <w:rPr>
+          <w:rFonts w:ascii="Avenir Light" w:hAnsi="Avenir Light"/>
+        </w:rPr>
+        <w:t xml:space="preserve"> per day</w:t>
+      </w:r>
+      <w:r>
+        <w:rPr>
+          <w:rFonts w:ascii="Avenir Light" w:hAnsi="Avenir Light"/>
+        </w:rPr>
+        <w:t xml:space="preserve">; </w:t>
+      </w:r>
+      <w:r>
+        <w:rPr>
+          <w:rFonts w:ascii="Avenir Light" w:hAnsi="Avenir Light"/>
+        </w:rPr>
+        <w:t xml:space="preserve">and </w:t>
+      </w:r>
+      <w:r>
+        <w:rPr>
+          <w:rFonts w:ascii="Avenir Light" w:hAnsi="Avenir Light"/>
+        </w:rPr>
+        <w:t>second of all</w:t>
+      </w:r>
+      <w:r>
+        <w:rPr>
+          <w:rFonts w:ascii="Avenir Light" w:hAnsi="Avenir Light"/>
+        </w:rPr>
+        <w:t>, for each town’s saturated intervals, the truck visits at the end of the interval</w:t>
+      </w:r>
+      <w:r>
+        <w:rPr>
+          <w:rFonts w:ascii="Avenir Light" w:hAnsi="Avenir Light"/>
+        </w:rPr>
+        <w:t xml:space="preserve">, </w:t>
+      </w:r>
+      <w:r>
+        <w:rPr>
+          <w:rFonts w:ascii="Avenir Light" w:hAnsi="Avenir Light"/>
+        </w:rPr>
+        <w:t>and for each pair of adjacent intervals in a town, the most extreme case is when the truck visits at the very beginning of the first one and</w:t>
+      </w:r>
+      <w:r>
+        <w:rPr>
+          <w:rFonts w:ascii="Avenir Light" w:hAnsi="Avenir Light"/>
+        </w:rPr>
+        <w:t xml:space="preserve"> at</w:t>
+      </w:r>
+      <w:r>
+        <w:rPr>
+          <w:rFonts w:ascii="Avenir Light" w:hAnsi="Avenir Light"/>
+        </w:rPr>
+        <w:t xml:space="preserve"> the very end of the second one, but even in that case, the garbage buildup is </w:t>
       </w:r>
       <m:oMath>
         <m:r>
@@ -2576,136 +2710,44 @@
           <w:rPr>
             <w:rFonts w:ascii="Cambria Math" w:hAnsi="Cambria Math"/>
           </w:rPr>
-          <m:t>t</m:t>
-        </m:r>
-      </m:oMath>
-      <w:r>
-        <w:rPr>
-          <w:rFonts w:ascii="Avenir Light" w:hAnsi="Avenir Light"/>
-        </w:rPr>
-        <w:t>.</w:t>
-      </w:r>
-      <w:r>
-        <w:rPr>
-          <w:rFonts w:ascii="Avenir Light" w:hAnsi="Avenir Light"/>
-        </w:rPr>
-        <w:t xml:space="preserve"> </w:t>
-      </w:r>
-      <w:r>
-        <w:rPr>
-          <w:rFonts w:ascii="Avenir Light" w:hAnsi="Avenir Light"/>
-          <w:b/>
-          <w:bCs/>
-        </w:rPr>
-        <w:t xml:space="preserve">The max flow is thus exactly the </w:t>
-      </w:r>
-      <w:r>
-        <w:rPr>
-          <w:rFonts w:ascii="Avenir Light" w:hAnsi="Avenir Light"/>
-          <w:b/>
-          <w:bCs/>
-        </w:rPr>
-        <w:t xml:space="preserve">number of </w:t>
-      </w:r>
-      <w:r>
-        <w:rPr>
-          <w:rFonts w:ascii="Avenir Light" w:hAnsi="Avenir Light"/>
-          <w:b/>
-          <w:bCs/>
-        </w:rPr>
-        <w:t xml:space="preserve">unique </w:t>
-      </w:r>
-      <w:r>
-        <w:rPr>
-          <w:rFonts w:ascii="Avenir Light" w:hAnsi="Avenir Light"/>
-          <w:b/>
-          <w:bCs/>
-        </w:rPr>
-        <w:t>interval starts.</w:t>
-      </w:r>
-      <w:r>
-        <w:rPr>
-          <w:rFonts w:ascii="Avenir Light" w:hAnsi="Avenir Light"/>
-        </w:rPr>
-        <w:t xml:space="preserve"> </w:t>
-      </w:r>
-      <w:r>
-        <w:rPr>
-          <w:rFonts w:ascii="Avenir Light" w:hAnsi="Avenir Light"/>
-        </w:rPr>
-        <w:t>Our algorithm procures an admissible schedule because first of all, the truck never visits more than one town per day because each day1 node has unit outgoing capacity</w:t>
-      </w:r>
-      <w:r>
-        <w:rPr>
-          <w:rFonts w:ascii="Avenir Light" w:hAnsi="Avenir Light"/>
-        </w:rPr>
-        <w:t xml:space="preserve"> (as does every edge in the graph), restricting the truck to only </w:t>
-      </w:r>
-      <w:r>
-        <w:rPr>
-          <w:rFonts w:ascii="Avenir Light" w:hAnsi="Avenir Light"/>
-        </w:rPr>
-        <w:t xml:space="preserve">visit </w:t>
-      </w:r>
-      <w:r>
-        <w:rPr>
-          <w:rFonts w:ascii="Avenir Light" w:hAnsi="Avenir Light"/>
-        </w:rPr>
-        <w:t>one town</w:t>
-      </w:r>
-      <w:r>
-        <w:rPr>
-          <w:rFonts w:ascii="Avenir Light" w:hAnsi="Avenir Light"/>
-        </w:rPr>
-        <w:t xml:space="preserve"> per day</w:t>
-      </w:r>
-      <w:r>
-        <w:rPr>
-          <w:rFonts w:ascii="Avenir Light" w:hAnsi="Avenir Light"/>
-        </w:rPr>
-        <w:t xml:space="preserve">; </w:t>
-      </w:r>
-      <w:r>
-        <w:rPr>
-          <w:rFonts w:ascii="Avenir Light" w:hAnsi="Avenir Light"/>
-        </w:rPr>
-        <w:t xml:space="preserve">and </w:t>
-      </w:r>
-      <w:r>
-        <w:rPr>
-          <w:rFonts w:ascii="Avenir Light" w:hAnsi="Avenir Light"/>
-        </w:rPr>
-        <w:t>second of all</w:t>
-      </w:r>
-      <w:r>
-        <w:rPr>
-          <w:rFonts w:ascii="Avenir Light" w:hAnsi="Avenir Light"/>
-        </w:rPr>
-        <w:t>, for each town’s saturated intervals, the truck visits at the end of the interval</w:t>
-      </w:r>
-      <w:r>
-        <w:rPr>
-          <w:rFonts w:ascii="Avenir Light" w:hAnsi="Avenir Light"/>
-        </w:rPr>
-        <w:t xml:space="preserve">, </w:t>
-      </w:r>
-      <w:r>
-        <w:rPr>
-          <w:rFonts w:ascii="Avenir Light" w:hAnsi="Avenir Light"/>
-        </w:rPr>
-        <w:t>and for each pair of adjacent intervals in a town, the most extreme case is when the truck visits at the very beginning of the first one and</w:t>
-      </w:r>
-      <w:r>
-        <w:rPr>
-          <w:rFonts w:ascii="Avenir Light" w:hAnsi="Avenir Light"/>
-        </w:rPr>
-        <w:t xml:space="preserve"> at</w:t>
-      </w:r>
-      <w:r>
-        <w:rPr>
-          <w:rFonts w:ascii="Avenir Light" w:hAnsi="Avenir Light"/>
-        </w:rPr>
-        <w:t xml:space="preserve"> the very end of the second one, but even in that case, the garbage buildup is </w:t>
+          <m:t>&lt;2</m:t>
+        </m:r>
+      </m:oMath>
+      <w:r>
+        <w:rPr>
+          <w:rFonts w:ascii="Avenir Light" w:hAnsi="Avenir Light"/>
+        </w:rPr>
+        <w:t xml:space="preserve"> before the second visit</w:t>
+      </w:r>
+      <w:r>
+        <w:rPr>
+          <w:rFonts w:ascii="Avenir Light" w:hAnsi="Avenir Light"/>
+        </w:rPr>
+        <w:t xml:space="preserve"> because each</w:t>
+      </w:r>
+      <w:r>
+        <w:rPr>
+          <w:rFonts w:ascii="Avenir Light" w:hAnsi="Avenir Light"/>
+        </w:rPr>
+        <w:t xml:space="preserve"> of the two</w:t>
+      </w:r>
+      <w:r>
+        <w:rPr>
+          <w:rFonts w:ascii="Avenir Light" w:hAnsi="Avenir Light"/>
+        </w:rPr>
+        <w:t xml:space="preserve"> intervals</w:t>
+      </w:r>
+      <w:r>
+        <w:rPr>
+          <w:rFonts w:ascii="Avenir Light" w:hAnsi="Avenir Light"/>
+        </w:rPr>
+        <w:t>’</w:t>
+      </w:r>
+      <w:r>
+        <w:rPr>
+          <w:rFonts w:ascii="Avenir Light" w:hAnsi="Avenir Light"/>
+        </w:rPr>
+        <w:t xml:space="preserve"> garbage buildup is </w:t>
       </w:r>
       <m:oMath>
         <m:r>
@@ -2715,46 +2757,8 @@
           <w:rPr>
             <w:rFonts w:ascii="Cambria Math" w:hAnsi="Cambria Math"/>
           </w:rPr>
-          <m:t>&lt;2</m:t>
-        </m:r>
-      </m:oMath>
-      <w:r>
-        <w:rPr>
-          <w:rFonts w:ascii="Avenir Light" w:hAnsi="Avenir Light"/>
-        </w:rPr>
-        <w:t xml:space="preserve"> before the second visit</w:t>
-      </w:r>
-      <w:r>
-        <w:rPr>
-          <w:rFonts w:ascii="Avenir Light" w:hAnsi="Avenir Light"/>
-        </w:rPr>
-        <w:t xml:space="preserve"> because each</w:t>
-      </w:r>
-      <w:r>
-        <w:rPr>
-          <w:rFonts w:ascii="Avenir Light" w:hAnsi="Avenir Light"/>
-        </w:rPr>
-        <w:t xml:space="preserve"> of the two</w:t>
-      </w:r>
-      <w:r>
-        <w:rPr>
-          <w:rFonts w:ascii="Avenir Light" w:hAnsi="Avenir Light"/>
-        </w:rPr>
-        <w:t xml:space="preserve"> intervals</w:t>
-      </w:r>
-      <w:r>
-        <w:rPr>
-          <w:rFonts w:ascii="Avenir Light" w:hAnsi="Avenir Light"/>
-        </w:rPr>
-        <w:t>’</w:t>
-      </w:r>
-      <w:r>
-        <w:rPr>
-          <w:rFonts w:ascii="Avenir Light" w:hAnsi="Avenir Light"/>
-        </w:rPr>
-        <w:t xml:space="preserve"> garbage buildup is </w:t>
-      </w:r>
-      <m:oMath>
+          <m:t>≤</m:t>
+        </m:r>
         <m:r>
           <m:rPr>
             <m:sty m:val="p"/>
@@ -2762,7 +2766,7 @@
           <w:rPr>
             <w:rFonts w:ascii="Cambria Math" w:hAnsi="Cambria Math"/>
           </w:rPr>
-          <m:t>&lt;1</m:t>
+          <m:t>1</m:t>
         </m:r>
       </m:oMath>
       <w:r>
@@ -2770,6 +2774,40 @@
           <w:rFonts w:ascii="Avenir Light" w:hAnsi="Avenir Light"/>
         </w:rPr>
         <w:t>.</w:t>
+      </w:r>
+      <w:r>
+        <w:rPr>
+          <w:rFonts w:ascii="Avenir Light" w:hAnsi="Avenir Light"/>
+        </w:rPr>
+        <w:t xml:space="preserve"> If we assume the inductive hypothesis </w:t>
+      </w:r>
+      <m:oMath>
+        <m:r>
+          <w:rPr>
+            <w:rFonts w:ascii="Cambria Math" w:hAnsi="Cambria Math"/>
+          </w:rPr>
+          <m:t>P(k-1)</m:t>
+        </m:r>
+      </m:oMath>
+      <w:r>
+        <w:rPr>
+          <w:rFonts w:ascii="Avenir Light" w:hAnsi="Avenir Light"/>
+        </w:rPr>
+        <w:t xml:space="preserve"> is true, i.e. we assume that the garbage buildup for all towns on day </w:t>
+      </w:r>
+      <m:oMath>
+        <m:r>
+          <w:rPr>
+            <w:rFonts w:ascii="Cambria Math" w:hAnsi="Cambria Math"/>
+          </w:rPr>
+          <m:t>k-1</m:t>
+        </m:r>
+      </m:oMath>
+      <w:r>
+        <w:rPr>
+          <w:rFonts w:ascii="Avenir Light" w:hAnsi="Avenir Light"/>
+        </w:rPr>
+        <w:t xml:space="preserve"> is </w:t>
       </w:r>
     </w:p>
     <w:sectPr>

</xml_diff>

<commit_message>
modification of abandoning intervals that either end on the last day or are spanned by intervals that end on the last day
</commit_message>
<xml_diff>
--- a/Q4HW2.docx
+++ b/Q4HW2.docx
@@ -210,7 +210,7 @@
         <w:rPr>
           <w:rFonts w:ascii="Times New Roman" w:eastAsia="Times New Roman" w:hAnsi="Times New Roman" w:cs="Times New Roman"/>
         </w:rPr>
-        <w:instrText xml:space="preserve"> INCLUDEPICTURE "https://scontent-lga3-2.xx.fbcdn.net/v/t1.15752-9/121310400_2909681309262986_9058970863862728523_n.jpg?_nc_cat=103&amp;_nc_sid=ae9488&amp;_nc_ohc=MU6Ch1eSzmkAX_wppMM&amp;_nc_ht=scontent-lga3-2.xx&amp;oh=b946158323939dc099ddf63dedf9832d&amp;oe=5FAE8180" \* MERGEFORMATINET </w:instrText>
+        <w:instrText xml:space="preserve"> INCLUDEPICTURE "https://scontent-lga3-2.xx.fbcdn.net/v/t1.15752-9/121664107_3360252044066469_2744417586723601443_n.jpg?_nc_cat=103&amp;_nc_sid=ae9488&amp;_nc_ohc=Zo8co8vwSZIAX-22Kgb&amp;_nc_ht=scontent-lga3-2.xx&amp;oh=a10f3f0fb769901b9587013235a1565c&amp;oe=5FAE8E08" \* MERGEFORMATINET </w:instrText>
       </w:r>
       <w:r>
         <w:rPr>
@@ -224,10 +224,10 @@
           <w:noProof/>
         </w:rPr>
         <w:drawing>
-          <wp:inline distT="0" distB="0" distL="0" distR="0" wp14:anchorId="6424F6BC" wp14:editId="39110286">
-            <wp:extent cx="5899094" cy="3246935"/>
-            <wp:effectExtent l="0" t="0" r="0" b="4445"/>
-            <wp:docPr id="3" name="Picture 3" descr="No description available."/>
+          <wp:inline distT="0" distB="0" distL="0" distR="0" wp14:anchorId="35161163" wp14:editId="2B108148">
+            <wp:extent cx="5943600" cy="3186545"/>
+            <wp:effectExtent l="0" t="0" r="0" b="1270"/>
+            <wp:docPr id="1" name="Picture 1" descr="No description available."/>
             <wp:cNvGraphicFramePr>
               <a:graphicFrameLocks xmlns:a="http://schemas.openxmlformats.org/drawingml/2006/main" noChangeAspect="1"/>
             </wp:cNvGraphicFramePr>
@@ -235,7 +235,7 @@
               <a:graphicData uri="http://schemas.openxmlformats.org/drawingml/2006/picture">
                 <pic:pic xmlns:pic="http://schemas.openxmlformats.org/drawingml/2006/picture">
                   <pic:nvPicPr>
-                    <pic:cNvPr id="0" name="Picture 8" descr="No description available."/>
+                    <pic:cNvPr id="0" name="Picture 1" descr="No description available."/>
                     <pic:cNvPicPr>
                       <a:picLocks noChangeAspect="1" noChangeArrowheads="1"/>
                     </pic:cNvPicPr>
@@ -248,13 +248,13 @@
                         </a:ext>
                       </a:extLst>
                     </a:blip>
-                    <a:srcRect l="3540" r="3455" b="6653"/>
+                    <a:srcRect b="8294"/>
                     <a:stretch/>
                   </pic:blipFill>
                   <pic:spPr bwMode="auto">
                     <a:xfrm>
                       <a:off x="0" y="0"/>
-                      <a:ext cx="5923294" cy="3260255"/>
+                      <a:ext cx="5943600" cy="3186545"/>
                     </a:xfrm>
                     <a:prstGeom prst="rect">
                       <a:avLst/>
@@ -702,7 +702,31 @@
         <w:rPr>
           <w:rFonts w:ascii="Avenir Light" w:hAnsi="Avenir Light"/>
         </w:rPr>
-        <w:t xml:space="preserve">For the tail </w:t>
+        <w:t xml:space="preserve">For </w:t>
+      </w:r>
+      <w:r>
+        <w:rPr>
+          <w:rFonts w:ascii="Avenir Light" w:hAnsi="Avenir Light"/>
+        </w:rPr>
+        <w:t>each</w:t>
+      </w:r>
+      <w:r>
+        <w:rPr>
+          <w:rFonts w:ascii="Avenir Light" w:hAnsi="Avenir Light"/>
+        </w:rPr>
+        <w:t xml:space="preserve"> </w:t>
+      </w:r>
+      <w:r>
+        <w:rPr>
+          <w:rFonts w:ascii="Avenir Light" w:hAnsi="Avenir Light"/>
+        </w:rPr>
+        <w:t xml:space="preserve">unique </w:t>
+      </w:r>
+      <w:r>
+        <w:rPr>
+          <w:rFonts w:ascii="Avenir Light" w:hAnsi="Avenir Light"/>
+        </w:rPr>
+        <w:t xml:space="preserve">tail </w:t>
       </w:r>
       <m:oMath>
         <m:r>
@@ -716,7 +740,25 @@
         <w:rPr>
           <w:rFonts w:ascii="Avenir Light" w:hAnsi="Avenir Light"/>
         </w:rPr>
-        <w:t xml:space="preserve"> of each “town-town” edge, have a </w:t>
+        <w:t xml:space="preserve"> of e</w:t>
+      </w:r>
+      <w:r>
+        <w:rPr>
+          <w:rFonts w:ascii="Avenir Light" w:hAnsi="Avenir Light"/>
+        </w:rPr>
+        <w:t>very</w:t>
+      </w:r>
+      <w:r>
+        <w:rPr>
+          <w:rFonts w:ascii="Avenir Light" w:hAnsi="Avenir Light"/>
+        </w:rPr>
+        <w:t xml:space="preserve"> </w:t>
+      </w:r>
+      <w:r>
+        <w:rPr>
+          <w:rFonts w:ascii="Avenir Light" w:hAnsi="Avenir Light"/>
+        </w:rPr>
+        <w:t xml:space="preserve">“town-town” edge, have a </w:t>
       </w:r>
       <m:oMath>
         <m:r>
@@ -785,19 +827,43 @@
         <w:rPr>
           <w:rFonts w:ascii="Avenir Light" w:hAnsi="Avenir Light"/>
         </w:rPr>
-        <w:t xml:space="preserve">Before giving an exact algorithm/pseudocode, </w:t>
-      </w:r>
-      <w:r>
-        <w:rPr>
-          <w:rFonts w:ascii="Avenir Light" w:hAnsi="Avenir Light"/>
-        </w:rPr>
-        <w:t xml:space="preserve">we discuss the general idea behind town-town edges. </w:t>
-      </w:r>
-      <w:r>
-        <w:rPr>
-          <w:rFonts w:ascii="Avenir Light" w:hAnsi="Avenir Light"/>
-        </w:rPr>
-        <w:t>Each town-town edge goes from an earlier day to a later day</w:t>
+        <w:t xml:space="preserve">Before giving </w:t>
+      </w:r>
+      <w:r>
+        <w:rPr>
+          <w:rFonts w:ascii="Avenir Light" w:hAnsi="Avenir Light"/>
+        </w:rPr>
+        <w:t>the exact</w:t>
+      </w:r>
+      <w:r>
+        <w:rPr>
+          <w:rFonts w:ascii="Avenir Light" w:hAnsi="Avenir Light"/>
+        </w:rPr>
+        <w:t xml:space="preserve"> algorithm, </w:t>
+      </w:r>
+      <w:r>
+        <w:rPr>
+          <w:rFonts w:ascii="Avenir Light" w:hAnsi="Avenir Light"/>
+        </w:rPr>
+        <w:t xml:space="preserve">we discuss the idea behind town-town edges. </w:t>
+      </w:r>
+      <w:r>
+        <w:rPr>
+          <w:rFonts w:ascii="Avenir Light" w:hAnsi="Avenir Light"/>
+        </w:rPr>
+        <w:t xml:space="preserve">Each town-town edge goes from an earlier day to a later </w:t>
+      </w:r>
+      <w:r>
+        <w:rPr>
+          <w:rFonts w:ascii="Avenir Light" w:hAnsi="Avenir Light"/>
+        </w:rPr>
+        <w:t xml:space="preserve">or same </w:t>
+      </w:r>
+      <w:r>
+        <w:rPr>
+          <w:rFonts w:ascii="Avenir Light" w:hAnsi="Avenir Light"/>
+        </w:rPr>
+        <w:t>day</w:t>
       </w:r>
       <w:r>
         <w:rPr>
@@ -863,6 +929,12 @@
         <w:rPr>
           <w:rFonts w:ascii="Avenir Light" w:hAnsi="Avenir Light"/>
         </w:rPr>
+        <w:t xml:space="preserve">in that town </w:t>
+      </w:r>
+      <w:r>
+        <w:rPr>
+          <w:rFonts w:ascii="Avenir Light" w:hAnsi="Avenir Light"/>
+        </w:rPr>
         <w:t xml:space="preserve">doesn’t exceed </w:t>
       </w:r>
       <w:r>
@@ -875,7 +947,13 @@
         <w:rPr>
           <w:rFonts w:ascii="Avenir Light" w:hAnsi="Avenir Light"/>
         </w:rPr>
-        <w:t xml:space="preserve">In </w:t>
+        <w:t>For</w:t>
+      </w:r>
+      <w:r>
+        <w:rPr>
+          <w:rFonts w:ascii="Avenir Light" w:hAnsi="Avenir Light"/>
+        </w:rPr>
+        <w:t xml:space="preserve"> </w:t>
       </w:r>
       <w:r>
         <w:rPr>
@@ -887,7 +965,19 @@
         <w:rPr>
           <w:rFonts w:ascii="Avenir Light" w:hAnsi="Avenir Light"/>
         </w:rPr>
-        <w:t xml:space="preserve"> town </w:t>
+        <w:t xml:space="preserve"> town</w:t>
+      </w:r>
+      <w:r>
+        <w:rPr>
+          <w:rFonts w:ascii="Avenir Light" w:hAnsi="Avenir Light"/>
+        </w:rPr>
+        <w:t xml:space="preserve"> node</w:t>
+      </w:r>
+      <w:r>
+        <w:rPr>
+          <w:rFonts w:ascii="Avenir Light" w:hAnsi="Avenir Light"/>
+        </w:rPr>
+        <w:t xml:space="preserve"> </w:t>
       </w:r>
       <m:oMath>
         <m:r>
@@ -918,13 +1008,19 @@
         <w:rPr>
           <w:rFonts w:ascii="Avenir Light" w:hAnsi="Avenir Light"/>
         </w:rPr>
-        <w:t>, there’s</w:t>
-      </w:r>
-      <w:r>
-        <w:rPr>
-          <w:rFonts w:ascii="Avenir Light" w:hAnsi="Avenir Light"/>
-        </w:rPr>
-        <w:t xml:space="preserve"> the town-town</w:t>
+        <w:t xml:space="preserve">, </w:t>
+      </w:r>
+      <w:r>
+        <w:rPr>
+          <w:rFonts w:ascii="Avenir Light" w:hAnsi="Avenir Light"/>
+        </w:rPr>
+        <w:t>we have</w:t>
+      </w:r>
+      <w:r>
+        <w:rPr>
+          <w:rFonts w:ascii="Avenir Light" w:hAnsi="Avenir Light"/>
+        </w:rPr>
+        <w:t xml:space="preserve"> town-town</w:t>
       </w:r>
       <w:r>
         <w:rPr>
@@ -1019,67 +1115,85 @@
         <w:rPr>
           <w:rFonts w:ascii="Avenir Light" w:hAnsi="Avenir Light"/>
         </w:rPr>
-        <w:t>”, then towns at the middle of an interval cannot be the start</w:t>
-      </w:r>
-      <w:r>
-        <w:rPr>
-          <w:rFonts w:ascii="Avenir Light" w:hAnsi="Avenir Light"/>
-        </w:rPr>
-        <w:t>s</w:t>
-      </w:r>
-      <w:r>
-        <w:rPr>
-          <w:rFonts w:ascii="Avenir Light" w:hAnsi="Avenir Light"/>
-        </w:rPr>
-        <w:t xml:space="preserve"> of </w:t>
-      </w:r>
-      <w:r>
-        <w:rPr>
-          <w:rFonts w:ascii="Avenir Light" w:hAnsi="Avenir Light"/>
-        </w:rPr>
-        <w:t>interval</w:t>
-      </w:r>
-      <w:r>
-        <w:rPr>
-          <w:rFonts w:ascii="Avenir Light" w:hAnsi="Avenir Light"/>
-        </w:rPr>
-        <w:t>s</w:t>
-      </w:r>
-      <w:r>
-        <w:rPr>
-          <w:rFonts w:ascii="Avenir Light" w:hAnsi="Avenir Light"/>
-        </w:rPr>
-        <w:t>,</w:t>
-      </w:r>
-      <w:r>
-        <w:rPr>
-          <w:rFonts w:ascii="Avenir Light" w:hAnsi="Avenir Light"/>
-        </w:rPr>
-        <w:t xml:space="preserve"> and</w:t>
-      </w:r>
-      <w:r>
-        <w:rPr>
-          <w:rFonts w:ascii="Avenir Light" w:hAnsi="Avenir Light"/>
-        </w:rPr>
-        <w:t xml:space="preserve"> ends of intervals </w:t>
-      </w:r>
-      <w:r>
-        <w:rPr>
-          <w:rFonts w:ascii="Avenir Light" w:hAnsi="Avenir Light"/>
-        </w:rPr>
-        <w:t xml:space="preserve">also </w:t>
-      </w:r>
-      <w:r>
-        <w:rPr>
-          <w:rFonts w:ascii="Avenir Light" w:hAnsi="Avenir Light"/>
-        </w:rPr>
-        <w:t>cannot be starts of intervals</w:t>
-      </w:r>
-      <w:r>
-        <w:rPr>
-          <w:rFonts w:ascii="Avenir Light" w:hAnsi="Avenir Light"/>
-        </w:rPr>
-        <w:t xml:space="preserve">. </w:t>
+        <w:t xml:space="preserve">”, then towns at the middle </w:t>
+      </w:r>
+      <w:r>
+        <w:rPr>
+          <w:rFonts w:ascii="Avenir Light" w:hAnsi="Avenir Light"/>
+        </w:rPr>
+        <w:t>and</w:t>
+      </w:r>
+      <w:r>
+        <w:rPr>
+          <w:rFonts w:ascii="Avenir Light" w:hAnsi="Avenir Light"/>
+        </w:rPr>
+        <w:t xml:space="preserve"> ends of intervals cannot</w:t>
+      </w:r>
+      <w:r>
+        <w:rPr>
+          <w:rFonts w:ascii="Avenir Light" w:hAnsi="Avenir Light"/>
+        </w:rPr>
+        <w:t xml:space="preserve"> also</w:t>
+      </w:r>
+      <w:r>
+        <w:rPr>
+          <w:rFonts w:ascii="Avenir Light" w:hAnsi="Avenir Light"/>
+        </w:rPr>
+        <w:t xml:space="preserve"> be starts of intervals</w:t>
+      </w:r>
+      <w:r>
+        <w:rPr>
+          <w:rFonts w:ascii="Avenir Light" w:hAnsi="Avenir Light"/>
+        </w:rPr>
+        <w:t>.</w:t>
+      </w:r>
+      <w:r>
+        <w:rPr>
+          <w:rFonts w:ascii="Avenir Light" w:hAnsi="Avenir Light"/>
+        </w:rPr>
+        <w:t xml:space="preserve"> Town-town edges </w:t>
+      </w:r>
+      <w:r>
+        <w:rPr>
+          <w:rFonts w:ascii="Avenir Light" w:hAnsi="Avenir Light"/>
+        </w:rPr>
+        <w:t xml:space="preserve">that end on the last day </w:t>
+      </w:r>
+      <w:r>
+        <w:rPr>
+          <w:rFonts w:ascii="Avenir Light" w:hAnsi="Avenir Light"/>
+        </w:rPr>
+        <w:t xml:space="preserve">(and the shorter edges </w:t>
+      </w:r>
+      <w:r>
+        <w:rPr>
+          <w:rFonts w:ascii="Avenir Light" w:hAnsi="Avenir Light"/>
+        </w:rPr>
+        <w:t>they span</w:t>
+      </w:r>
+      <w:r>
+        <w:rPr>
+          <w:rFonts w:ascii="Avenir Light" w:hAnsi="Avenir Light"/>
+        </w:rPr>
+        <w:t xml:space="preserve">) </w:t>
+      </w:r>
+      <w:r>
+        <w:rPr>
+          <w:rFonts w:ascii="Avenir Light" w:hAnsi="Avenir Light"/>
+        </w:rPr>
+        <w:t>aren’t included</w:t>
+      </w:r>
+      <w:r>
+        <w:rPr>
+          <w:rFonts w:ascii="Avenir Light" w:hAnsi="Avenir Light"/>
+        </w:rPr>
+        <w:t>.</w:t>
+      </w:r>
+      <w:r>
+        <w:rPr>
+          <w:rFonts w:ascii="Avenir Light" w:hAnsi="Avenir Light"/>
+        </w:rPr>
+        <w:t xml:space="preserve"> </w:t>
       </w:r>
       <w:r>
         <w:rPr>
@@ -1097,7 +1211,7 @@
         <w:rPr>
           <w:rFonts w:ascii="Avenir Light" w:hAnsi="Avenir Light"/>
         </w:rPr>
-        <w:t>the pseudocode for constructing town-town edges.</w:t>
+        <w:t>pseudocode for constructing town-town edges.</w:t>
       </w:r>
     </w:p>
     <w:p>
@@ -1118,6 +1232,8 @@
         <w:rPr>
           <w:rFonts w:ascii="Menlo" w:hAnsi="Menlo" w:cs="Menlo"/>
           <w:color w:val="000000"/>
+          <w:sz w:val="23"/>
+          <w:szCs w:val="23"/>
         </w:rPr>
       </w:pPr>
       <w:r>
@@ -1126,6 +1242,8 @@
           <w:b/>
           <w:bCs/>
           <w:color w:val="9B2393"/>
+          <w:sz w:val="23"/>
+          <w:szCs w:val="23"/>
         </w:rPr>
         <w:t>function</w:t>
       </w:r>
@@ -1133,6 +1251,8 @@
         <w:rPr>
           <w:rFonts w:ascii="Menlo" w:hAnsi="Menlo" w:cs="Menlo"/>
           <w:color w:val="000000"/>
+          <w:sz w:val="23"/>
+          <w:szCs w:val="23"/>
         </w:rPr>
         <w:t xml:space="preserve"> construct_town-town_edges(n, d, garbage_information) {</w:t>
       </w:r>
@@ -1148,12 +1268,16 @@
         <w:rPr>
           <w:rFonts w:ascii="Menlo" w:hAnsi="Menlo" w:cs="Menlo"/>
           <w:color w:val="000000"/>
-        </w:rPr>
-      </w:pPr>
-      <w:r>
-        <w:rPr>
-          <w:rFonts w:ascii="Menlo" w:hAnsi="Menlo" w:cs="Menlo"/>
-          <w:color w:val="000000"/>
+          <w:sz w:val="23"/>
+          <w:szCs w:val="23"/>
+        </w:rPr>
+      </w:pPr>
+      <w:r>
+        <w:rPr>
+          <w:rFonts w:ascii="Menlo" w:hAnsi="Menlo" w:cs="Menlo"/>
+          <w:color w:val="000000"/>
+          <w:sz w:val="23"/>
+          <w:szCs w:val="23"/>
         </w:rPr>
         <w:t xml:space="preserve">  </w:t>
       </w:r>
@@ -1163,6 +1287,8 @@
           <w:b/>
           <w:bCs/>
           <w:color w:val="9B2393"/>
+          <w:sz w:val="23"/>
+          <w:szCs w:val="23"/>
         </w:rPr>
         <w:t>for</w:t>
       </w:r>
@@ -1170,29 +1296,17 @@
         <w:rPr>
           <w:rFonts w:ascii="Menlo" w:hAnsi="Menlo" w:cs="Menlo"/>
           <w:color w:val="000000"/>
-        </w:rPr>
-        <w:t xml:space="preserve"> town </w:t>
-      </w:r>
-      <m:oMath>
-        <m:r>
-          <w:rPr>
-            <w:rFonts w:ascii="Cambria Math" w:hAnsi="Cambria Math" w:cs="Menlo"/>
-            <w:color w:val="000000"/>
-          </w:rPr>
-          <m:t>τ</m:t>
-        </m:r>
-      </m:oMath>
-      <w:r>
-        <w:rPr>
-          <w:rFonts w:ascii="Menlo" w:hAnsi="Menlo" w:cs="Menlo"/>
-          <w:color w:val="000000"/>
-        </w:rPr>
-        <w:t xml:space="preserve"> ∈ [</w:t>
+          <w:sz w:val="23"/>
+          <w:szCs w:val="23"/>
+        </w:rPr>
+        <w:t xml:space="preserve"> town t ∈ [</w:t>
       </w:r>
       <w:r>
         <w:rPr>
           <w:rFonts w:ascii="Menlo" w:hAnsi="Menlo" w:cs="Menlo"/>
           <w:color w:val="1C00CF"/>
+          <w:sz w:val="23"/>
+          <w:szCs w:val="23"/>
         </w:rPr>
         <w:t>1</w:t>
       </w:r>
@@ -1200,6 +1314,8 @@
         <w:rPr>
           <w:rFonts w:ascii="Menlo" w:hAnsi="Menlo" w:cs="Menlo"/>
           <w:color w:val="000000"/>
+          <w:sz w:val="23"/>
+          <w:szCs w:val="23"/>
         </w:rPr>
         <w:t>,</w:t>
       </w:r>
@@ -1209,6 +1325,8 @@
           <w:b/>
           <w:bCs/>
           <w:color w:val="9B2393"/>
+          <w:sz w:val="23"/>
+          <w:szCs w:val="23"/>
         </w:rPr>
         <w:t>...</w:t>
       </w:r>
@@ -1216,6 +1334,8 @@
         <w:rPr>
           <w:rFonts w:ascii="Menlo" w:hAnsi="Menlo" w:cs="Menlo"/>
           <w:color w:val="000000"/>
+          <w:sz w:val="23"/>
+          <w:szCs w:val="23"/>
         </w:rPr>
         <w:t>,n]:</w:t>
       </w:r>
@@ -1231,12 +1351,16 @@
         <w:rPr>
           <w:rFonts w:ascii="Menlo" w:hAnsi="Menlo" w:cs="Menlo"/>
           <w:color w:val="000000"/>
-        </w:rPr>
-      </w:pPr>
-      <w:r>
-        <w:rPr>
-          <w:rFonts w:ascii="Menlo" w:hAnsi="Menlo" w:cs="Menlo"/>
-          <w:color w:val="000000"/>
+          <w:sz w:val="23"/>
+          <w:szCs w:val="23"/>
+        </w:rPr>
+      </w:pPr>
+      <w:r>
+        <w:rPr>
+          <w:rFonts w:ascii="Menlo" w:hAnsi="Menlo" w:cs="Menlo"/>
+          <w:color w:val="000000"/>
+          <w:sz w:val="23"/>
+          <w:szCs w:val="23"/>
         </w:rPr>
         <w:t xml:space="preserve">    i = </w:t>
       </w:r>
@@ -1244,6 +1368,8 @@
         <w:rPr>
           <w:rFonts w:ascii="Menlo" w:hAnsi="Menlo" w:cs="Menlo"/>
           <w:color w:val="1C00CF"/>
+          <w:sz w:val="23"/>
+          <w:szCs w:val="23"/>
         </w:rPr>
         <w:t>1</w:t>
       </w:r>
@@ -1259,12 +1385,16 @@
         <w:rPr>
           <w:rFonts w:ascii="Menlo" w:hAnsi="Menlo" w:cs="Menlo"/>
           <w:color w:val="000000"/>
-        </w:rPr>
-      </w:pPr>
-      <w:r>
-        <w:rPr>
-          <w:rFonts w:ascii="Menlo" w:hAnsi="Menlo" w:cs="Menlo"/>
-          <w:color w:val="000000"/>
+          <w:sz w:val="23"/>
+          <w:szCs w:val="23"/>
+        </w:rPr>
+      </w:pPr>
+      <w:r>
+        <w:rPr>
+          <w:rFonts w:ascii="Menlo" w:hAnsi="Menlo" w:cs="Menlo"/>
+          <w:color w:val="000000"/>
+          <w:sz w:val="23"/>
+          <w:szCs w:val="23"/>
         </w:rPr>
         <w:t xml:space="preserve">    </w:t>
       </w:r>
@@ -1274,6 +1404,8 @@
           <w:b/>
           <w:bCs/>
           <w:color w:val="9B2393"/>
+          <w:sz w:val="23"/>
+          <w:szCs w:val="23"/>
         </w:rPr>
         <w:t>while</w:t>
       </w:r>
@@ -1281,6 +1413,8 @@
         <w:rPr>
           <w:rFonts w:ascii="Menlo" w:hAnsi="Menlo" w:cs="Menlo"/>
           <w:color w:val="000000"/>
+          <w:sz w:val="23"/>
+          <w:szCs w:val="23"/>
         </w:rPr>
         <w:t xml:space="preserve"> day i &lt; d:</w:t>
       </w:r>
@@ -1296,30 +1430,18 @@
         <w:rPr>
           <w:rFonts w:ascii="Menlo" w:hAnsi="Menlo" w:cs="Menlo"/>
           <w:color w:val="000000"/>
-        </w:rPr>
-      </w:pPr>
-      <w:r>
-        <w:rPr>
-          <w:rFonts w:ascii="Menlo" w:hAnsi="Menlo" w:cs="Menlo"/>
-          <w:color w:val="000000"/>
-        </w:rPr>
-        <w:t xml:space="preserve">      add edge (s,(</w:t>
-      </w:r>
-      <m:oMath>
-        <m:r>
-          <w:rPr>
-            <w:rFonts w:ascii="Cambria Math" w:hAnsi="Cambria Math" w:cs="Menlo"/>
-            <w:color w:val="000000"/>
-          </w:rPr>
-          <m:t xml:space="preserve"> τ</m:t>
-        </m:r>
-      </m:oMath>
-      <w:r>
-        <w:rPr>
-          <w:rFonts w:ascii="Menlo" w:hAnsi="Menlo" w:cs="Menlo"/>
-          <w:color w:val="000000"/>
-        </w:rPr>
-        <w:t>,i))</w:t>
+          <w:sz w:val="23"/>
+          <w:szCs w:val="23"/>
+        </w:rPr>
+      </w:pPr>
+      <w:r>
+        <w:rPr>
+          <w:rFonts w:ascii="Menlo" w:hAnsi="Menlo" w:cs="Menlo"/>
+          <w:color w:val="000000"/>
+          <w:sz w:val="23"/>
+          <w:szCs w:val="23"/>
+        </w:rPr>
+        <w:t xml:space="preserve">      add edge (s,(t,i))</w:t>
       </w:r>
     </w:p>
     <w:p>
@@ -1333,12 +1455,16 @@
         <w:rPr>
           <w:rFonts w:ascii="Menlo" w:hAnsi="Menlo" w:cs="Menlo"/>
           <w:color w:val="000000"/>
-        </w:rPr>
-      </w:pPr>
-      <w:r>
-        <w:rPr>
-          <w:rFonts w:ascii="Menlo" w:hAnsi="Menlo" w:cs="Menlo"/>
-          <w:color w:val="000000"/>
+          <w:sz w:val="23"/>
+          <w:szCs w:val="23"/>
+        </w:rPr>
+      </w:pPr>
+      <w:r>
+        <w:rPr>
+          <w:rFonts w:ascii="Menlo" w:hAnsi="Menlo" w:cs="Menlo"/>
+          <w:color w:val="000000"/>
+          <w:sz w:val="23"/>
+          <w:szCs w:val="23"/>
         </w:rPr>
         <w:t xml:space="preserve">      </w:t>
       </w:r>
@@ -1354,49 +1480,18 @@
         <w:rPr>
           <w:rFonts w:ascii="Menlo" w:hAnsi="Menlo" w:cs="Menlo"/>
           <w:color w:val="000000"/>
-        </w:rPr>
-      </w:pPr>
-      <w:r>
-        <w:rPr>
-          <w:rFonts w:ascii="Menlo" w:hAnsi="Menlo" w:cs="Menlo"/>
-          <w:color w:val="000000"/>
-        </w:rPr>
-        <w:t xml:space="preserve">      find the latest possible day j</w:t>
-      </w:r>
-      <w:r>
-        <w:rPr>
-          <w:rFonts w:ascii="Menlo" w:hAnsi="Menlo" w:cs="Menlo"/>
-          <w:color w:val="000000"/>
-        </w:rPr>
-        <w:t xml:space="preserve"> </w:t>
-      </w:r>
-      <w:r>
-        <w:rPr>
-          <w:rFonts w:ascii="Menlo" w:hAnsi="Menlo" w:cs="Menlo"/>
-          <w:color w:val="000000"/>
-        </w:rPr>
-        <w:t>&gt;=</w:t>
-      </w:r>
-      <w:r>
-        <w:rPr>
-          <w:rFonts w:ascii="Menlo" w:hAnsi="Menlo" w:cs="Menlo"/>
-          <w:color w:val="000000"/>
-        </w:rPr>
-        <w:t xml:space="preserve"> </w:t>
-      </w:r>
-      <w:r>
-        <w:rPr>
-          <w:rFonts w:ascii="Menlo" w:hAnsi="Menlo" w:cs="Menlo"/>
-          <w:color w:val="000000"/>
-        </w:rPr>
-        <w:t>i</w:t>
-      </w:r>
-      <w:r>
-        <w:rPr>
-          <w:rFonts w:ascii="Menlo" w:hAnsi="Menlo" w:cs="Menlo"/>
-          <w:color w:val="000000"/>
-        </w:rPr>
-        <w:t xml:space="preserve"> that makes the</w:t>
+          <w:sz w:val="23"/>
+          <w:szCs w:val="23"/>
+        </w:rPr>
+      </w:pPr>
+      <w:r>
+        <w:rPr>
+          <w:rFonts w:ascii="Menlo" w:hAnsi="Menlo" w:cs="Menlo"/>
+          <w:color w:val="000000"/>
+          <w:sz w:val="23"/>
+          <w:szCs w:val="23"/>
+        </w:rPr>
+        <w:t xml:space="preserve">      find the latest possible day j that makes the garbage</w:t>
       </w:r>
     </w:p>
     <w:p>
@@ -1407,67 +1502,38 @@
         <w:autoSpaceDE w:val="0"/>
         <w:autoSpaceDN w:val="0"/>
         <w:adjustRightInd w:val="0"/>
-        <w:ind w:left="1170"/>
-        <w:rPr>
-          <w:rFonts w:ascii="Menlo" w:hAnsi="Menlo" w:cs="Menlo"/>
-          <w:color w:val="000000"/>
-        </w:rPr>
-      </w:pPr>
-      <w:r>
-        <w:rPr>
-          <w:rFonts w:ascii="Menlo" w:hAnsi="Menlo" w:cs="Menlo"/>
-          <w:color w:val="000000"/>
-        </w:rPr>
-        <w:t>garbage</w:t>
-      </w:r>
-      <w:r>
-        <w:rPr>
-          <w:rFonts w:ascii="Menlo" w:hAnsi="Menlo" w:cs="Menlo"/>
-          <w:color w:val="000000"/>
-        </w:rPr>
-        <w:t xml:space="preserve"> </w:t>
-      </w:r>
-      <w:r>
-        <w:rPr>
-          <w:rFonts w:ascii="Menlo" w:hAnsi="Menlo" w:cs="Menlo"/>
-          <w:color w:val="000000"/>
-        </w:rPr>
-        <w:t xml:space="preserve">between day i and day j (inclusive) in town </w:t>
-      </w:r>
-      <m:oMath>
-        <m:r>
-          <w:rPr>
-            <w:rFonts w:ascii="Cambria Math" w:hAnsi="Cambria Math" w:cs="Menlo"/>
-            <w:color w:val="000000"/>
-          </w:rPr>
-          <m:t>τ</m:t>
-        </m:r>
-      </m:oMath>
-      <w:r>
-        <w:rPr>
-          <w:rFonts w:ascii="Menlo" w:hAnsi="Menlo" w:cs="Menlo"/>
-          <w:color w:val="000000"/>
-        </w:rPr>
-        <w:t xml:space="preserve"> </w:t>
-      </w:r>
-      <w:r>
-        <w:rPr>
-          <w:rFonts w:ascii="Menlo" w:hAnsi="Menlo" w:cs="Menlo"/>
-          <w:color w:val="000000"/>
-        </w:rPr>
-        <w:t>doesn’t exceed</w:t>
-      </w:r>
-      <w:r>
-        <w:rPr>
-          <w:rFonts w:ascii="Menlo" w:hAnsi="Menlo" w:cs="Menlo"/>
-          <w:color w:val="000000"/>
-        </w:rPr>
-        <w:t xml:space="preserve"> </w:t>
+        <w:ind w:left="1080"/>
+        <w:rPr>
+          <w:rFonts w:ascii="Menlo" w:hAnsi="Menlo" w:cs="Menlo"/>
+          <w:color w:val="000000"/>
+          <w:sz w:val="23"/>
+          <w:szCs w:val="23"/>
+        </w:rPr>
+      </w:pPr>
+      <w:r>
+        <w:rPr>
+          <w:rFonts w:ascii="Menlo" w:hAnsi="Menlo" w:cs="Menlo"/>
+          <w:color w:val="000000"/>
+          <w:sz w:val="23"/>
+          <w:szCs w:val="23"/>
+        </w:rPr>
+        <w:t xml:space="preserve">between day i and day j (inclusive) in town t </w:t>
+      </w:r>
+      <w:r>
+        <w:rPr>
+          <w:rFonts w:ascii="Menlo" w:hAnsi="Menlo" w:cs="Menlo"/>
+          <w:color w:val="000000"/>
+          <w:sz w:val="23"/>
+          <w:szCs w:val="23"/>
+        </w:rPr>
+        <w:t xml:space="preserve">not exceed </w:t>
       </w:r>
       <w:r>
         <w:rPr>
           <w:rFonts w:ascii="Menlo" w:hAnsi="Menlo" w:cs="Menlo"/>
           <w:color w:val="1C00CF"/>
+          <w:sz w:val="23"/>
+          <w:szCs w:val="23"/>
         </w:rPr>
         <w:t>1</w:t>
       </w:r>
@@ -1483,12 +1549,16 @@
         <w:rPr>
           <w:rFonts w:ascii="Menlo" w:hAnsi="Menlo" w:cs="Menlo"/>
           <w:color w:val="000000"/>
-        </w:rPr>
-      </w:pPr>
-      <w:r>
-        <w:rPr>
-          <w:rFonts w:ascii="Menlo" w:hAnsi="Menlo" w:cs="Menlo"/>
-          <w:color w:val="000000"/>
+          <w:sz w:val="23"/>
+          <w:szCs w:val="23"/>
+        </w:rPr>
+      </w:pPr>
+      <w:r>
+        <w:rPr>
+          <w:rFonts w:ascii="Menlo" w:hAnsi="Menlo" w:cs="Menlo"/>
+          <w:color w:val="000000"/>
+          <w:sz w:val="23"/>
+          <w:szCs w:val="23"/>
         </w:rPr>
         <w:t xml:space="preserve">      </w:t>
       </w:r>
@@ -1504,46 +1574,38 @@
         <w:rPr>
           <w:rFonts w:ascii="Menlo" w:hAnsi="Menlo" w:cs="Menlo"/>
           <w:color w:val="000000"/>
-        </w:rPr>
-      </w:pPr>
-      <w:r>
-        <w:rPr>
-          <w:rFonts w:ascii="Menlo" w:hAnsi="Menlo" w:cs="Menlo"/>
-          <w:color w:val="000000"/>
-        </w:rPr>
-        <w:t xml:space="preserve">      add edge ((</w:t>
-      </w:r>
-      <m:oMath>
-        <m:r>
-          <w:rPr>
-            <w:rFonts w:ascii="Cambria Math" w:hAnsi="Cambria Math" w:cs="Menlo"/>
-            <w:color w:val="000000"/>
-          </w:rPr>
-          <m:t>τ</m:t>
-        </m:r>
-      </m:oMath>
-      <w:r>
-        <w:rPr>
-          <w:rFonts w:ascii="Menlo" w:hAnsi="Menlo" w:cs="Menlo"/>
-          <w:color w:val="000000"/>
-        </w:rPr>
-        <w:t>,i), (</w:t>
-      </w:r>
-      <m:oMath>
-        <m:r>
-          <w:rPr>
-            <w:rFonts w:ascii="Cambria Math" w:hAnsi="Cambria Math" w:cs="Menlo"/>
-            <w:color w:val="000000"/>
-          </w:rPr>
-          <m:t>τ</m:t>
-        </m:r>
-      </m:oMath>
-      <w:r>
-        <w:rPr>
-          <w:rFonts w:ascii="Menlo" w:hAnsi="Menlo" w:cs="Menlo"/>
-          <w:color w:val="000000"/>
-        </w:rPr>
-        <w:t>,j))</w:t>
+          <w:sz w:val="23"/>
+          <w:szCs w:val="23"/>
+        </w:rPr>
+      </w:pPr>
+      <w:r>
+        <w:rPr>
+          <w:rFonts w:ascii="Menlo" w:hAnsi="Menlo" w:cs="Menlo"/>
+          <w:color w:val="000000"/>
+          <w:sz w:val="23"/>
+          <w:szCs w:val="23"/>
+        </w:rPr>
+        <w:t xml:space="preserve">      </w:t>
+      </w:r>
+      <w:r>
+        <w:rPr>
+          <w:rFonts w:ascii="Menlo" w:hAnsi="Menlo" w:cs="Menlo"/>
+          <w:b/>
+          <w:bCs/>
+          <w:color w:val="9B2393"/>
+          <w:sz w:val="23"/>
+          <w:szCs w:val="23"/>
+        </w:rPr>
+        <w:t>if</w:t>
+      </w:r>
+      <w:r>
+        <w:rPr>
+          <w:rFonts w:ascii="Menlo" w:hAnsi="Menlo" w:cs="Menlo"/>
+          <w:color w:val="000000"/>
+          <w:sz w:val="23"/>
+          <w:szCs w:val="23"/>
+        </w:rPr>
+        <w:t xml:space="preserve"> j==d:</w:t>
       </w:r>
     </w:p>
     <w:p>
@@ -1557,14 +1619,45 @@
         <w:rPr>
           <w:rFonts w:ascii="Menlo" w:hAnsi="Menlo" w:cs="Menlo"/>
           <w:color w:val="000000"/>
-        </w:rPr>
-      </w:pPr>
-      <w:r>
-        <w:rPr>
-          <w:rFonts w:ascii="Menlo" w:hAnsi="Menlo" w:cs="Menlo"/>
-          <w:color w:val="000000"/>
-        </w:rPr>
-        <w:t xml:space="preserve">      </w:t>
+          <w:sz w:val="23"/>
+          <w:szCs w:val="23"/>
+        </w:rPr>
+      </w:pPr>
+      <w:r>
+        <w:rPr>
+          <w:rFonts w:ascii="Menlo" w:hAnsi="Menlo" w:cs="Menlo"/>
+          <w:color w:val="000000"/>
+          <w:sz w:val="23"/>
+          <w:szCs w:val="23"/>
+        </w:rPr>
+        <w:t xml:space="preserve">        skip </w:t>
+      </w:r>
+      <w:r>
+        <w:rPr>
+          <w:rFonts w:ascii="Menlo" w:hAnsi="Menlo" w:cs="Menlo"/>
+          <w:color w:val="000000"/>
+          <w:sz w:val="23"/>
+          <w:szCs w:val="23"/>
+        </w:rPr>
+        <w:t xml:space="preserve">to next town in </w:t>
+      </w:r>
+      <w:r>
+        <w:rPr>
+          <w:rFonts w:ascii="Menlo" w:hAnsi="Menlo" w:cs="Menlo"/>
+          <w:color w:val="000000"/>
+          <w:sz w:val="23"/>
+          <w:szCs w:val="23"/>
+        </w:rPr>
+        <w:t xml:space="preserve">outer </w:t>
+      </w:r>
+      <w:r>
+        <w:rPr>
+          <w:rFonts w:ascii="Menlo" w:hAnsi="Menlo" w:cs="Menlo"/>
+          <w:color w:val="000000"/>
+          <w:sz w:val="23"/>
+          <w:szCs w:val="23"/>
+        </w:rPr>
+        <w:t>loop</w:t>
       </w:r>
     </w:p>
     <w:p>
@@ -1578,74 +1671,18 @@
         <w:rPr>
           <w:rFonts w:ascii="Menlo" w:hAnsi="Menlo" w:cs="Menlo"/>
           <w:color w:val="000000"/>
-        </w:rPr>
-      </w:pPr>
-      <w:r>
-        <w:rPr>
-          <w:rFonts w:ascii="Menlo" w:hAnsi="Menlo" w:cs="Menlo"/>
-          <w:color w:val="000000"/>
+          <w:sz w:val="23"/>
+          <w:szCs w:val="23"/>
+        </w:rPr>
+      </w:pPr>
+      <w:r>
+        <w:rPr>
+          <w:rFonts w:ascii="Menlo" w:hAnsi="Menlo" w:cs="Menlo"/>
+          <w:color w:val="000000"/>
+          <w:sz w:val="23"/>
+          <w:szCs w:val="23"/>
         </w:rPr>
         <w:t xml:space="preserve">      </w:t>
-      </w:r>
-      <w:r>
-        <w:rPr>
-          <w:rFonts w:ascii="Menlo" w:hAnsi="Menlo" w:cs="Menlo"/>
-          <w:b/>
-          <w:bCs/>
-          <w:color w:val="9B2393"/>
-        </w:rPr>
-        <w:t>for</w:t>
-      </w:r>
-      <w:r>
-        <w:rPr>
-          <w:rFonts w:ascii="Menlo" w:hAnsi="Menlo" w:cs="Menlo"/>
-          <w:color w:val="000000"/>
-        </w:rPr>
-        <w:t xml:space="preserve"> day k ∈ [i</w:t>
-      </w:r>
-      <w:r>
-        <w:rPr>
-          <w:rFonts w:ascii="Menlo" w:hAnsi="Menlo" w:cs="Menlo"/>
-          <w:color w:val="1C00CF"/>
-        </w:rPr>
-        <w:t>+1</w:t>
-      </w:r>
-      <w:r>
-        <w:rPr>
-          <w:rFonts w:ascii="Menlo" w:hAnsi="Menlo" w:cs="Menlo"/>
-          <w:color w:val="000000"/>
-        </w:rPr>
-        <w:t>,</w:t>
-      </w:r>
-      <w:r>
-        <w:rPr>
-          <w:rFonts w:ascii="Menlo" w:hAnsi="Menlo" w:cs="Menlo"/>
-          <w:b/>
-          <w:bCs/>
-          <w:color w:val="9B2393"/>
-        </w:rPr>
-        <w:t>...</w:t>
-      </w:r>
-      <w:r>
-        <w:rPr>
-          <w:rFonts w:ascii="Menlo" w:hAnsi="Menlo" w:cs="Menlo"/>
-          <w:color w:val="000000"/>
-        </w:rPr>
-        <w:t>,j</w:t>
-      </w:r>
-      <w:r>
-        <w:rPr>
-          <w:rFonts w:ascii="Menlo" w:hAnsi="Menlo" w:cs="Menlo"/>
-          <w:color w:val="1C00CF"/>
-        </w:rPr>
-        <w:t>-1</w:t>
-      </w:r>
-      <w:r>
-        <w:rPr>
-          <w:rFonts w:ascii="Menlo" w:hAnsi="Menlo" w:cs="Menlo"/>
-          <w:color w:val="000000"/>
-        </w:rPr>
-        <w:t>]:</w:t>
       </w:r>
     </w:p>
     <w:p>
@@ -1659,46 +1696,18 @@
         <w:rPr>
           <w:rFonts w:ascii="Menlo" w:hAnsi="Menlo" w:cs="Menlo"/>
           <w:color w:val="000000"/>
-        </w:rPr>
-      </w:pPr>
-      <w:r>
-        <w:rPr>
-          <w:rFonts w:ascii="Menlo" w:hAnsi="Menlo" w:cs="Menlo"/>
-          <w:color w:val="000000"/>
-        </w:rPr>
-        <w:t xml:space="preserve">        add edge ((</w:t>
-      </w:r>
-      <m:oMath>
-        <m:r>
-          <w:rPr>
-            <w:rFonts w:ascii="Cambria Math" w:hAnsi="Cambria Math" w:cs="Menlo"/>
-            <w:color w:val="000000"/>
-          </w:rPr>
-          <m:t>τ</m:t>
-        </m:r>
-      </m:oMath>
-      <w:r>
-        <w:rPr>
-          <w:rFonts w:ascii="Menlo" w:hAnsi="Menlo" w:cs="Menlo"/>
-          <w:color w:val="000000"/>
-        </w:rPr>
-        <w:t>,i), (</w:t>
-      </w:r>
-      <m:oMath>
-        <m:r>
-          <w:rPr>
-            <w:rFonts w:ascii="Cambria Math" w:hAnsi="Cambria Math" w:cs="Menlo"/>
-            <w:color w:val="000000"/>
-          </w:rPr>
-          <m:t>τ</m:t>
-        </m:r>
-      </m:oMath>
-      <w:r>
-        <w:rPr>
-          <w:rFonts w:ascii="Menlo" w:hAnsi="Menlo" w:cs="Menlo"/>
-          <w:color w:val="000000"/>
-        </w:rPr>
-        <w:t>,k))</w:t>
+          <w:sz w:val="23"/>
+          <w:szCs w:val="23"/>
+        </w:rPr>
+      </w:pPr>
+      <w:r>
+        <w:rPr>
+          <w:rFonts w:ascii="Menlo" w:hAnsi="Menlo" w:cs="Menlo"/>
+          <w:color w:val="000000"/>
+          <w:sz w:val="23"/>
+          <w:szCs w:val="23"/>
+        </w:rPr>
+        <w:t xml:space="preserve">      add edge ((t,i), (t,j))</w:t>
       </w:r>
     </w:p>
     <w:p>
@@ -1712,14 +1721,18 @@
         <w:rPr>
           <w:rFonts w:ascii="Menlo" w:hAnsi="Menlo" w:cs="Menlo"/>
           <w:color w:val="000000"/>
-        </w:rPr>
-      </w:pPr>
-      <w:r>
-        <w:rPr>
-          <w:rFonts w:ascii="Menlo" w:hAnsi="Menlo" w:cs="Menlo"/>
-          <w:color w:val="000000"/>
-        </w:rPr>
-        <w:t xml:space="preserve">        </w:t>
+          <w:sz w:val="23"/>
+          <w:szCs w:val="23"/>
+        </w:rPr>
+      </w:pPr>
+      <w:r>
+        <w:rPr>
+          <w:rFonts w:ascii="Menlo" w:hAnsi="Menlo" w:cs="Menlo"/>
+          <w:color w:val="000000"/>
+          <w:sz w:val="23"/>
+          <w:szCs w:val="23"/>
+        </w:rPr>
+        <w:t xml:space="preserve">      </w:t>
       </w:r>
     </w:p>
     <w:p>
@@ -1733,21 +1746,94 @@
         <w:rPr>
           <w:rFonts w:ascii="Menlo" w:hAnsi="Menlo" w:cs="Menlo"/>
           <w:color w:val="000000"/>
-        </w:rPr>
-      </w:pPr>
-      <w:r>
-        <w:rPr>
-          <w:rFonts w:ascii="Menlo" w:hAnsi="Menlo" w:cs="Menlo"/>
-          <w:color w:val="000000"/>
-        </w:rPr>
-        <w:t xml:space="preserve">      i = j</w:t>
+          <w:sz w:val="23"/>
+          <w:szCs w:val="23"/>
+        </w:rPr>
+      </w:pPr>
+      <w:r>
+        <w:rPr>
+          <w:rFonts w:ascii="Menlo" w:hAnsi="Menlo" w:cs="Menlo"/>
+          <w:color w:val="000000"/>
+          <w:sz w:val="23"/>
+          <w:szCs w:val="23"/>
+        </w:rPr>
+        <w:t xml:space="preserve">      </w:t>
+      </w:r>
+      <w:r>
+        <w:rPr>
+          <w:rFonts w:ascii="Menlo" w:hAnsi="Menlo" w:cs="Menlo"/>
+          <w:b/>
+          <w:bCs/>
+          <w:color w:val="9B2393"/>
+          <w:sz w:val="23"/>
+          <w:szCs w:val="23"/>
+        </w:rPr>
+        <w:t>for</w:t>
+      </w:r>
+      <w:r>
+        <w:rPr>
+          <w:rFonts w:ascii="Menlo" w:hAnsi="Menlo" w:cs="Menlo"/>
+          <w:color w:val="000000"/>
+          <w:sz w:val="23"/>
+          <w:szCs w:val="23"/>
+        </w:rPr>
+        <w:t xml:space="preserve"> day k ∈ [i</w:t>
       </w:r>
       <w:r>
         <w:rPr>
           <w:rFonts w:ascii="Menlo" w:hAnsi="Menlo" w:cs="Menlo"/>
           <w:color w:val="1C00CF"/>
+          <w:sz w:val="23"/>
+          <w:szCs w:val="23"/>
         </w:rPr>
         <w:t>+1</w:t>
+      </w:r>
+      <w:r>
+        <w:rPr>
+          <w:rFonts w:ascii="Menlo" w:hAnsi="Menlo" w:cs="Menlo"/>
+          <w:color w:val="000000"/>
+          <w:sz w:val="23"/>
+          <w:szCs w:val="23"/>
+        </w:rPr>
+        <w:t>,</w:t>
+      </w:r>
+      <w:r>
+        <w:rPr>
+          <w:rFonts w:ascii="Menlo" w:hAnsi="Menlo" w:cs="Menlo"/>
+          <w:b/>
+          <w:bCs/>
+          <w:color w:val="9B2393"/>
+          <w:sz w:val="23"/>
+          <w:szCs w:val="23"/>
+        </w:rPr>
+        <w:t>...</w:t>
+      </w:r>
+      <w:r>
+        <w:rPr>
+          <w:rFonts w:ascii="Menlo" w:hAnsi="Menlo" w:cs="Menlo"/>
+          <w:color w:val="000000"/>
+          <w:sz w:val="23"/>
+          <w:szCs w:val="23"/>
+        </w:rPr>
+        <w:t>,j</w:t>
+      </w:r>
+      <w:r>
+        <w:rPr>
+          <w:rFonts w:ascii="Menlo" w:hAnsi="Menlo" w:cs="Menlo"/>
+          <w:color w:val="1C00CF"/>
+          <w:sz w:val="23"/>
+          <w:szCs w:val="23"/>
+        </w:rPr>
+        <w:t>-1</w:t>
+      </w:r>
+      <w:r>
+        <w:rPr>
+          <w:rFonts w:ascii="Menlo" w:hAnsi="Menlo" w:cs="Menlo"/>
+          <w:color w:val="000000"/>
+          <w:sz w:val="23"/>
+          <w:szCs w:val="23"/>
+        </w:rPr>
+        <w:t>]:</w:t>
       </w:r>
     </w:p>
     <w:p>
@@ -1761,18 +1847,208 @@
         <w:rPr>
           <w:rFonts w:ascii="Menlo" w:hAnsi="Menlo" w:cs="Menlo"/>
           <w:color w:val="000000"/>
-        </w:rPr>
-      </w:pPr>
-      <w:r>
-        <w:rPr>
-          <w:rFonts w:ascii="Menlo" w:hAnsi="Menlo" w:cs="Menlo"/>
-          <w:color w:val="000000"/>
+          <w:sz w:val="23"/>
+          <w:szCs w:val="23"/>
+        </w:rPr>
+      </w:pPr>
+      <w:r>
+        <w:rPr>
+          <w:rFonts w:ascii="Menlo" w:hAnsi="Menlo" w:cs="Menlo"/>
+          <w:color w:val="000000"/>
+          <w:sz w:val="23"/>
+          <w:szCs w:val="23"/>
+        </w:rPr>
+        <w:t xml:space="preserve">        add edge ((</w:t>
+      </w:r>
+      <w:proofErr w:type="gramStart"/>
+      <w:r>
+        <w:rPr>
+          <w:rFonts w:ascii="Menlo" w:hAnsi="Menlo" w:cs="Menlo"/>
+          <w:color w:val="000000"/>
+          <w:sz w:val="23"/>
+          <w:szCs w:val="23"/>
+        </w:rPr>
+        <w:t>t,i</w:t>
+      </w:r>
+      <w:proofErr w:type="gramEnd"/>
+      <w:r>
+        <w:rPr>
+          <w:rFonts w:ascii="Menlo" w:hAnsi="Menlo" w:cs="Menlo"/>
+          <w:color w:val="000000"/>
+          <w:sz w:val="23"/>
+          <w:szCs w:val="23"/>
+        </w:rPr>
+        <w:t>), (t,k))</w:t>
+      </w:r>
+    </w:p>
+    <w:p>
+      <w:pPr>
+        <w:tabs>
+          <w:tab w:val="left" w:pos="370"/>
+        </w:tabs>
+        <w:autoSpaceDE w:val="0"/>
+        <w:autoSpaceDN w:val="0"/>
+        <w:adjustRightInd w:val="0"/>
+        <w:rPr>
+          <w:rFonts w:ascii="Menlo" w:hAnsi="Menlo" w:cs="Menlo"/>
+          <w:color w:val="000000"/>
+          <w:sz w:val="23"/>
+          <w:szCs w:val="23"/>
+        </w:rPr>
+      </w:pPr>
+      <w:r>
+        <w:rPr>
+          <w:rFonts w:ascii="Menlo" w:hAnsi="Menlo" w:cs="Menlo"/>
+          <w:color w:val="000000"/>
+          <w:sz w:val="23"/>
+          <w:szCs w:val="23"/>
+        </w:rPr>
+        <w:t xml:space="preserve">        </w:t>
+      </w:r>
+    </w:p>
+    <w:p>
+      <w:pPr>
+        <w:tabs>
+          <w:tab w:val="left" w:pos="370"/>
+        </w:tabs>
+        <w:autoSpaceDE w:val="0"/>
+        <w:autoSpaceDN w:val="0"/>
+        <w:adjustRightInd w:val="0"/>
+        <w:rPr>
+          <w:rFonts w:ascii="Menlo" w:hAnsi="Menlo" w:cs="Menlo"/>
+          <w:color w:val="000000"/>
+          <w:sz w:val="23"/>
+          <w:szCs w:val="23"/>
+        </w:rPr>
+      </w:pPr>
+      <w:r>
+        <w:rPr>
+          <w:rFonts w:ascii="Menlo" w:hAnsi="Menlo" w:cs="Menlo"/>
+          <w:color w:val="000000"/>
+          <w:sz w:val="23"/>
+          <w:szCs w:val="23"/>
+        </w:rPr>
+        <w:t xml:space="preserve">      i = j</w:t>
+      </w:r>
+      <w:r>
+        <w:rPr>
+          <w:rFonts w:ascii="Menlo" w:hAnsi="Menlo" w:cs="Menlo"/>
+          <w:color w:val="1C00CF"/>
+          <w:sz w:val="23"/>
+          <w:szCs w:val="23"/>
+        </w:rPr>
+        <w:t>+1</w:t>
+      </w:r>
+    </w:p>
+    <w:p>
+      <w:pPr>
+        <w:tabs>
+          <w:tab w:val="left" w:pos="370"/>
+        </w:tabs>
+        <w:autoSpaceDE w:val="0"/>
+        <w:autoSpaceDN w:val="0"/>
+        <w:adjustRightInd w:val="0"/>
+        <w:rPr>
+          <w:rFonts w:ascii="Menlo" w:hAnsi="Menlo" w:cs="Menlo"/>
+          <w:color w:val="000000"/>
+          <w:sz w:val="23"/>
+          <w:szCs w:val="23"/>
+        </w:rPr>
+      </w:pPr>
+      <w:r>
+        <w:rPr>
+          <w:rFonts w:ascii="Menlo" w:hAnsi="Menlo" w:cs="Menlo"/>
+          <w:color w:val="000000"/>
+          <w:sz w:val="23"/>
+          <w:szCs w:val="23"/>
         </w:rPr>
         <w:t>}</w:t>
       </w:r>
     </w:p>
     <w:p>
       <w:pPr>
+        <w:tabs>
+          <w:tab w:val="left" w:pos="370"/>
+        </w:tabs>
+        <w:autoSpaceDE w:val="0"/>
+        <w:autoSpaceDN w:val="0"/>
+        <w:adjustRightInd w:val="0"/>
+        <w:rPr>
+          <w:rFonts w:ascii="Avenir Light" w:hAnsi="Avenir Light" w:cs="Menlo"/>
+          <w:color w:val="000000"/>
+        </w:rPr>
+      </w:pPr>
+      <w:r>
+        <w:rPr>
+          <w:rFonts w:ascii="Avenir Light" w:hAnsi="Avenir Light" w:cs="Menlo"/>
+          <w:color w:val="000000"/>
+        </w:rPr>
+        <w:lastRenderedPageBreak/>
+        <w:t>The reason we don’t bother including town nodes within intervals that span until the last</w:t>
+      </w:r>
+      <w:r>
+        <w:rPr>
+          <w:rFonts w:ascii="Avenir Light" w:hAnsi="Avenir Light" w:cs="Menlo"/>
+          <w:color w:val="000000"/>
+        </w:rPr>
+        <w:t xml:space="preserve"> day is because each interval accumulates </w:t>
+      </w:r>
+      <m:oMath>
+        <m:r>
+          <w:rPr>
+            <w:rFonts w:ascii="Cambria Math" w:hAnsi="Cambria Math" w:cs="Menlo"/>
+            <w:color w:val="000000"/>
+          </w:rPr>
+          <m:t>≤1</m:t>
+        </m:r>
+      </m:oMath>
+      <w:r>
+        <w:rPr>
+          <w:rFonts w:ascii="Avenir Light" w:hAnsi="Avenir Light" w:cs="Menlo"/>
+          <w:color w:val="000000"/>
+        </w:rPr>
+        <w:t xml:space="preserve"> units of garbage, so even if we don’t collect this last interval, we’re </w:t>
+      </w:r>
+      <w:r>
+        <w:rPr>
+          <w:rFonts w:ascii="Avenir Light" w:hAnsi="Avenir Light" w:cs="Menlo"/>
+          <w:color w:val="000000"/>
+        </w:rPr>
+        <w:t xml:space="preserve">still at </w:t>
+      </w:r>
+      <m:oMath>
+        <m:r>
+          <w:rPr>
+            <w:rFonts w:ascii="Cambria Math" w:hAnsi="Cambria Math" w:cs="Menlo"/>
+            <w:color w:val="000000"/>
+          </w:rPr>
+          <m:t>&lt;2</m:t>
+        </m:r>
+      </m:oMath>
+      <w:r>
+        <w:rPr>
+          <w:rFonts w:ascii="Avenir Light" w:hAnsi="Avenir Light" w:cs="Menlo"/>
+          <w:color w:val="000000"/>
+        </w:rPr>
+        <w:t xml:space="preserve"> if we collected the previous interval</w:t>
+      </w:r>
+      <w:r>
+        <w:rPr>
+          <w:rFonts w:ascii="Avenir Light" w:hAnsi="Avenir Light" w:cs="Menlo"/>
+          <w:color w:val="000000"/>
+        </w:rPr>
+        <w:t>, which we will</w:t>
+      </w:r>
+      <w:r>
+        <w:rPr>
+          <w:rFonts w:ascii="Avenir Light" w:hAnsi="Avenir Light" w:cs="Menlo"/>
+          <w:color w:val="000000"/>
+        </w:rPr>
+        <w:t>.</w:t>
+      </w:r>
+    </w:p>
+    <w:p>
+      <w:pPr>
         <w:pStyle w:val="Heading1"/>
         <w:rPr>
           <w:rFonts w:ascii="Avenir Light" w:hAnsi="Avenir Light"/>
@@ -1782,7 +2058,6 @@
         <w:rPr>
           <w:rFonts w:ascii="Avenir Light" w:hAnsi="Avenir Light"/>
         </w:rPr>
-        <w:lastRenderedPageBreak/>
         <w:t>The Algorithm</w:t>
       </w:r>
     </w:p>
@@ -2489,6 +2764,8 @@
       <w:pPr>
         <w:rPr>
           <w:rFonts w:ascii="Avenir Light" w:hAnsi="Avenir Light"/>
+          <w:b/>
+          <w:bCs/>
         </w:rPr>
       </w:pPr>
       <w:r>
@@ -2513,43 +2790,88 @@
         <w:rPr>
           <w:rFonts w:ascii="Avenir Light" w:hAnsi="Avenir Light"/>
         </w:rPr>
-        <w:t xml:space="preserve">the source </w:t>
+        <w:t xml:space="preserve">the sequence of nodes is </w:t>
       </w:r>
       <m:oMath>
         <m:r>
-          <m:rPr>
-            <m:sty m:val="p"/>
-          </m:rPr>
           <w:rPr>
             <w:rFonts w:ascii="Cambria Math" w:hAnsi="Cambria Math"/>
           </w:rPr>
-          <m:t>s</m:t>
+          <m:t>s→</m:t>
+        </m:r>
+        <m:d>
+          <m:dPr>
+            <m:ctrlPr>
+              <w:rPr>
+                <w:rFonts w:ascii="Cambria Math" w:hAnsi="Cambria Math"/>
+                <w:i/>
+              </w:rPr>
+            </m:ctrlPr>
+          </m:dPr>
+          <m:e>
+            <m:r>
+              <w:rPr>
+                <w:rFonts w:ascii="Cambria Math" w:hAnsi="Cambria Math"/>
+              </w:rPr>
+              <m:t>town, day i</m:t>
+            </m:r>
+          </m:e>
+        </m:d>
+        <m:r>
+          <w:rPr>
+            <w:rFonts w:ascii="Cambria Math" w:hAnsi="Cambria Math"/>
+          </w:rPr>
+          <m:t>→</m:t>
+        </m:r>
+        <m:d>
+          <m:dPr>
+            <m:ctrlPr>
+              <w:rPr>
+                <w:rFonts w:ascii="Cambria Math" w:hAnsi="Cambria Math"/>
+                <w:i/>
+              </w:rPr>
+            </m:ctrlPr>
+          </m:dPr>
+          <m:e>
+            <m:r>
+              <w:rPr>
+                <w:rFonts w:ascii="Cambria Math" w:hAnsi="Cambria Math"/>
+              </w:rPr>
+              <m:t xml:space="preserve">town, day </m:t>
+            </m:r>
+            <m:r>
+              <w:rPr>
+                <w:rFonts w:ascii="Cambria Math" w:hAnsi="Cambria Math"/>
+              </w:rPr>
+              <m:t>j</m:t>
+            </m:r>
+          </m:e>
+        </m:d>
+        <m:r>
+          <w:rPr>
+            <w:rFonts w:ascii="Cambria Math" w:hAnsi="Cambria Math"/>
+          </w:rPr>
+          <m:t>→day1 node→day2 node→t</m:t>
         </m:r>
       </m:oMath>
       <w:r>
         <w:rPr>
           <w:rFonts w:ascii="Avenir Light" w:hAnsi="Avenir Light"/>
         </w:rPr>
-        <w:t xml:space="preserve"> is connected to the start of the interval</w:t>
-      </w:r>
-      <w:r>
-        <w:rPr>
-          <w:rFonts w:ascii="Avenir Light" w:hAnsi="Avenir Light"/>
-        </w:rPr>
-        <w:t>,</w:t>
-      </w:r>
-      <w:r>
-        <w:rPr>
-          <w:rFonts w:ascii="Avenir Light" w:hAnsi="Avenir Light"/>
-        </w:rPr>
-        <w:t xml:space="preserve"> and the end of the interval is connected to a day1 node, which is then connected to a day2 node, which finally is connected to the sink </w:t>
+        <w:t xml:space="preserve">, where </w:t>
       </w:r>
       <m:oMath>
         <m:r>
           <w:rPr>
             <w:rFonts w:ascii="Cambria Math" w:hAnsi="Cambria Math"/>
           </w:rPr>
-          <m:t>t</m:t>
+          <m:t>i≤j</m:t>
+        </m:r>
+        <m:r>
+          <w:rPr>
+            <w:rFonts w:ascii="Cambria Math" w:hAnsi="Cambria Math"/>
+          </w:rPr>
+          <m:t>&lt;d</m:t>
         </m:r>
       </m:oMath>
       <w:r>
@@ -2624,6 +2946,22 @@
         </w:rPr>
         <w:t xml:space="preserve"> </w:t>
       </w:r>
+    </w:p>
+    <w:p>
+      <w:pPr>
+        <w:rPr>
+          <w:rFonts w:ascii="Avenir Light" w:hAnsi="Avenir Light"/>
+          <w:b/>
+          <w:bCs/>
+        </w:rPr>
+      </w:pPr>
+    </w:p>
+    <w:p>
+      <w:pPr>
+        <w:rPr>
+          <w:rFonts w:ascii="Avenir Light" w:hAnsi="Avenir Light"/>
+        </w:rPr>
+      </w:pPr>
       <w:r>
         <w:rPr>
           <w:rFonts w:ascii="Avenir Light" w:hAnsi="Avenir Light"/>
@@ -2688,7 +3026,38 @@
         <w:rPr>
           <w:rFonts w:ascii="Avenir Light" w:hAnsi="Avenir Light"/>
         </w:rPr>
-        <w:t>and for each pair of adjacent intervals in a town, the most extreme case is when the truck visits at the very beginning of the first one and</w:t>
+        <w:t>and for each pair of adjacent intervals</w:t>
+      </w:r>
+      <w:r>
+        <w:rPr>
+          <w:rFonts w:ascii="Avenir Light" w:hAnsi="Avenir Light"/>
+        </w:rPr>
+        <w:t xml:space="preserve"> (</w:t>
+      </w:r>
+      <w:r>
+        <w:rPr>
+          <w:rFonts w:ascii="Avenir Light" w:hAnsi="Avenir Light"/>
+        </w:rPr>
+        <w:t xml:space="preserve">i.e. </w:t>
+      </w:r>
+      <w:r>
+        <w:rPr>
+          <w:rFonts w:ascii="Avenir Light" w:hAnsi="Avenir Light"/>
+        </w:rPr>
+        <w:t xml:space="preserve">end of interval 1 &lt; start of interval 2 </w:t>
+      </w:r>
+      <w:r>
+        <w:rPr>
+          <w:rFonts w:ascii="Avenir Light" w:hAnsi="Avenir Light"/>
+        </w:rPr>
+        <w:lastRenderedPageBreak/>
+        <w:t>and there’s no interval that starts and ends between)</w:t>
+      </w:r>
+      <w:r>
+        <w:rPr>
+          <w:rFonts w:ascii="Avenir Light" w:hAnsi="Avenir Light"/>
+        </w:rPr>
+        <w:t xml:space="preserve"> in a town, the most extreme case is when the truck visits at the very beginning of the first one and</w:t>
       </w:r>
       <w:r>
         <w:rPr>
@@ -2775,39 +3144,117 @@
         </w:rPr>
         <w:t>.</w:t>
       </w:r>
-      <w:r>
-        <w:rPr>
-          <w:rFonts w:ascii="Avenir Light" w:hAnsi="Avenir Light"/>
-        </w:rPr>
-        <w:t xml:space="preserve"> If we assume the inductive hypothesis </w:t>
+    </w:p>
+    <w:p>
+      <w:pPr>
+        <w:rPr>
+          <w:rFonts w:ascii="Avenir Light" w:hAnsi="Avenir Light"/>
+        </w:rPr>
+      </w:pPr>
+    </w:p>
+    <w:p>
+      <w:pPr>
+        <w:rPr>
+          <w:rFonts w:ascii="Avenir Light" w:hAnsi="Avenir Light"/>
+        </w:rPr>
+      </w:pPr>
+      <w:r>
+        <w:rPr>
+          <w:rFonts w:ascii="Avenir Light" w:hAnsi="Avenir Light"/>
+        </w:rPr>
+        <w:t>For e</w:t>
+      </w:r>
+      <w:r>
+        <w:rPr>
+          <w:rFonts w:ascii="Avenir Light" w:hAnsi="Avenir Light"/>
+        </w:rPr>
+        <w:t xml:space="preserve">ach </w:t>
+      </w:r>
+      <w:r>
+        <w:rPr>
+          <w:rFonts w:ascii="Avenir Light" w:hAnsi="Avenir Light"/>
+        </w:rPr>
+        <w:t>group of intervals that share an interval start</w:t>
+      </w:r>
+      <w:r>
+        <w:rPr>
+          <w:rFonts w:ascii="Avenir Light" w:hAnsi="Avenir Light"/>
+        </w:rPr>
+        <w:t>, one of the intervals from the group has unit flow running through it.</w:t>
+      </w:r>
+      <w:r>
+        <w:rPr>
+          <w:rFonts w:ascii="Avenir Light" w:hAnsi="Avenir Light"/>
+        </w:rPr>
+        <w:t xml:space="preserve"> This is because each day, every town altogether produces no more than 1 unit of garbage</w:t>
+      </w:r>
+      <w:r>
+        <w:rPr>
+          <w:rFonts w:ascii="Avenir Light" w:hAnsi="Avenir Light"/>
+        </w:rPr>
+        <w:t xml:space="preserve">, so overall, there is always less than </w:t>
       </w:r>
       <m:oMath>
         <m:r>
           <w:rPr>
             <w:rFonts w:ascii="Cambria Math" w:hAnsi="Cambria Math"/>
           </w:rPr>
-          <m:t>P(k-1)</m:t>
+          <m:t>d</m:t>
         </m:r>
       </m:oMath>
       <w:r>
         <w:rPr>
           <w:rFonts w:ascii="Avenir Light" w:hAnsi="Avenir Light"/>
         </w:rPr>
-        <w:t xml:space="preserve"> is true, i.e. we assume that the garbage buildup for all towns on day </w:t>
-      </w:r>
-      <m:oMath>
-        <m:r>
-          <w:rPr>
-            <w:rFonts w:ascii="Cambria Math" w:hAnsi="Cambria Math"/>
-          </w:rPr>
-          <m:t>k-1</m:t>
-        </m:r>
-      </m:oMath>
-      <w:r>
-        <w:rPr>
-          <w:rFonts w:ascii="Avenir Light" w:hAnsi="Avenir Light"/>
-        </w:rPr>
-        <w:t xml:space="preserve"> is </w:t>
+        <w:t xml:space="preserve"> unique interval starts because we don’t include intervals that </w:t>
+      </w:r>
+      <w:r>
+        <w:rPr>
+          <w:rFonts w:ascii="Avenir Light" w:hAnsi="Avenir Light"/>
+          <w:i/>
+          <w:iCs/>
+        </w:rPr>
+        <w:t>are</w:t>
+      </w:r>
+      <w:r>
+        <w:rPr>
+          <w:rFonts w:ascii="Avenir Light" w:hAnsi="Avenir Light"/>
+        </w:rPr>
+        <w:t xml:space="preserve"> or are spanned </w:t>
+      </w:r>
+      <w:r>
+        <w:rPr>
+          <w:rFonts w:ascii="Avenir Light" w:hAnsi="Avenir Light"/>
+          <w:i/>
+          <w:iCs/>
+        </w:rPr>
+        <w:t>by</w:t>
+      </w:r>
+      <w:r>
+        <w:rPr>
+          <w:rFonts w:ascii="Avenir Light" w:hAnsi="Avenir Light"/>
+        </w:rPr>
+        <w:t xml:space="preserve"> intervals that end on the last day.</w:t>
+      </w:r>
+    </w:p>
+    <w:p>
+      <w:pPr>
+        <w:rPr>
+          <w:rFonts w:ascii="Avenir Light" w:hAnsi="Avenir Light"/>
+        </w:rPr>
+      </w:pPr>
+    </w:p>
+    <w:p>
+      <w:pPr>
+        <w:rPr>
+          <w:rFonts w:ascii="Avenir Light" w:hAnsi="Avenir Light"/>
+        </w:rPr>
+      </w:pPr>
+      <w:r>
+        <w:rPr>
+          <w:rFonts w:ascii="Avenir Light" w:hAnsi="Avenir Light"/>
+        </w:rPr>
+        <w:t>Thus, we always have an admissible schedule.</w:t>
       </w:r>
     </w:p>
     <w:sectPr>

</xml_diff>

<commit_message>
Q1 H24 LINEAR PROGRAMMING QUESTION
</commit_message>
<xml_diff>
--- a/Q4HW2.docx
+++ b/Q4HW2.docx
@@ -1858,27 +1858,7 @@
           <w:sz w:val="23"/>
           <w:szCs w:val="23"/>
         </w:rPr>
-        <w:t xml:space="preserve">        add edge ((</w:t>
-      </w:r>
-      <w:proofErr w:type="gramStart"/>
-      <w:r>
-        <w:rPr>
-          <w:rFonts w:ascii="Menlo" w:hAnsi="Menlo" w:cs="Menlo"/>
-          <w:color w:val="000000"/>
-          <w:sz w:val="23"/>
-          <w:szCs w:val="23"/>
-        </w:rPr>
-        <w:t>t,i</w:t>
-      </w:r>
-      <w:proofErr w:type="gramEnd"/>
-      <w:r>
-        <w:rPr>
-          <w:rFonts w:ascii="Menlo" w:hAnsi="Menlo" w:cs="Menlo"/>
-          <w:color w:val="000000"/>
-          <w:sz w:val="23"/>
-          <w:szCs w:val="23"/>
-        </w:rPr>
-        <w:t>), (t,k))</w:t>
+        <w:t xml:space="preserve">        add edge ((t,i), (t,k))</w:t>
       </w:r>
     </w:p>
     <w:p>
@@ -2046,6 +2026,20 @@
         </w:rPr>
         <w:t>.</w:t>
       </w:r>
+    </w:p>
+    <w:p>
+      <w:pPr>
+        <w:tabs>
+          <w:tab w:val="left" w:pos="370"/>
+        </w:tabs>
+        <w:autoSpaceDE w:val="0"/>
+        <w:autoSpaceDN w:val="0"/>
+        <w:adjustRightInd w:val="0"/>
+        <w:rPr>
+          <w:rFonts w:ascii="Avenir Light" w:hAnsi="Avenir Light" w:cs="Menlo"/>
+          <w:color w:val="000000"/>
+        </w:rPr>
+      </w:pPr>
     </w:p>
     <w:p>
       <w:pPr>
@@ -2722,15 +2716,32 @@
         <w:rPr>
           <w:rFonts w:ascii="Avenir Light" w:hAnsi="Avenir Light"/>
         </w:rPr>
-        <w:t>, and finding the last town node on the path is constant time (fourth to last node).</w:t>
-      </w:r>
-    </w:p>
-    <w:p>
-      <w:pPr>
-        <w:rPr>
-          <w:rFonts w:ascii="Avenir Light" w:hAnsi="Avenir Light"/>
-        </w:rPr>
-      </w:pPr>
+        <w:t xml:space="preserve">, and finding the last town node on the path </w:t>
+      </w:r>
+      <w:r>
+        <w:rPr>
+          <w:rFonts w:ascii="Avenir Light" w:hAnsi="Avenir Light"/>
+        </w:rPr>
+        <w:t>costs</w:t>
+      </w:r>
+      <w:r>
+        <w:rPr>
+          <w:rFonts w:ascii="Avenir Light" w:hAnsi="Avenir Light"/>
+        </w:rPr>
+        <w:t xml:space="preserve"> constant time</w:t>
+      </w:r>
+      <w:r>
+        <w:rPr>
+          <w:rFonts w:ascii="Avenir Light" w:hAnsi="Avenir Light"/>
+        </w:rPr>
+        <w:t xml:space="preserve"> because each path is 5 edges long</w:t>
+      </w:r>
+      <w:r>
+        <w:rPr>
+          <w:rFonts w:ascii="Avenir Light" w:hAnsi="Avenir Light"/>
+        </w:rPr>
+        <w:t>.</w:t>
+      </w:r>
     </w:p>
     <w:p>
       <w:pPr>

</xml_diff>